<commit_message>
Add title and additional detail to the project contract. Add ethical review. Add first draft of project plan.
</commit_message>
<xml_diff>
--- a/Project_Contract.docx
+++ b/Project_Contract.docx
@@ -54,27 +54,8 @@
           <w:rFonts w:eastAsia="Times New Roman" w:cs="Arial" w:ascii="Arial" w:hAnsi="Arial"/>
           <w:b/>
         </w:rPr>
-        <w:t>Student Name</w:t>
-      </w:r>
-      <w:r>
-        <w:rPr>
-          <w:rFonts w:eastAsia="Times New Roman" w:cs="Arial" w:ascii="Arial" w:hAnsi="Arial"/>
-          <w:b/>
-        </w:rPr>
-        <w:t>:</w:t>
-      </w:r>
-      <w:r>
-        <w:rPr>
-          <w:rFonts w:eastAsia="Times New Roman" w:cs="Arial" w:ascii="Arial" w:hAnsi="Arial"/>
-          <w:b/>
-        </w:rPr>
+        <w:t>Student Name:</w:t>
         <w:tab/>
-      </w:r>
-      <w:r>
-        <w:rPr>
-          <w:rFonts w:eastAsia="Times New Roman" w:cs="Arial" w:ascii="Arial" w:hAnsi="Arial"/>
-          <w:b/>
-        </w:rPr>
         <w:t>Dominic Gibson</w:t>
       </w:r>
     </w:p>
@@ -91,34 +72,21 @@
         </w:rPr>
         <w:t>P-number:</w:t>
         <w:tab/>
-      </w:r>
+        <w:t>P13214758</w:t>
+      </w:r>
+    </w:p>
+    <w:p>
+      <w:pPr>
+        <w:pStyle w:val="Normal"/>
+        <w:spacing w:lineRule="auto" w:line="240" w:before="0" w:after="0"/>
+        <w:rPr/>
+      </w:pPr>
       <w:r>
         <w:rPr>
           <w:rFonts w:eastAsia="Times New Roman" w:cs="Arial" w:ascii="Arial" w:hAnsi="Arial"/>
           <w:b/>
         </w:rPr>
-        <w:t>P13214758</w:t>
-      </w:r>
-    </w:p>
-    <w:p>
-      <w:pPr>
-        <w:pStyle w:val="Normal"/>
-        <w:spacing w:lineRule="auto" w:line="240" w:before="0" w:after="0"/>
-        <w:rPr/>
-      </w:pPr>
-      <w:r>
-        <w:rPr>
-          <w:rFonts w:eastAsia="Times New Roman" w:cs="Arial" w:ascii="Arial" w:hAnsi="Arial"/>
-          <w:b/>
-        </w:rPr>
-        <w:t>Programme</w:t>
-      </w:r>
-      <w:r>
-        <w:rPr>
-          <w:rFonts w:eastAsia="Times New Roman" w:cs="Arial" w:ascii="Arial" w:hAnsi="Arial"/>
-          <w:b/>
-        </w:rPr>
-        <w:t>:</w:t>
+        <w:t>Programme:</w:t>
         <w:tab/>
         <w:t>Computer Games Programming</w:t>
       </w:r>
@@ -147,15 +115,13 @@
           <w:t>P13214758@my365.dmu.ac.uk</w:t>
         </w:r>
       </w:hyperlink>
-      <w:hyperlink r:id="rId3">
-        <w:r>
-          <w:rPr>
-            <w:rFonts w:eastAsia="Times New Roman" w:cs="Arial" w:ascii="Arial" w:hAnsi="Arial"/>
-            <w:b/>
-          </w:rPr>
-          <w:t xml:space="preserve"> </w:t>
-        </w:r>
-      </w:hyperlink>
+      <w:r>
+        <w:rPr>
+          <w:rFonts w:eastAsia="Times New Roman" w:cs="Arial" w:ascii="Arial" w:hAnsi="Arial"/>
+          <w:b/>
+        </w:rPr>
+        <w:t xml:space="preserve"> </w:t>
+      </w:r>
     </w:p>
     <w:p>
       <w:pPr>
@@ -170,7 +136,13 @@
         </w:rPr>
         <w:t>Project Title:</w:t>
         <w:tab/>
-        <w:tab/>
+      </w:r>
+      <w:r>
+        <w:rPr>
+          <w:rFonts w:eastAsia="Times New Roman" w:cs="Arial" w:ascii="Arial" w:hAnsi="Arial"/>
+          <w:b/>
+        </w:rPr>
+        <w:t>Procedural Content Generation for Mobile Games</w:t>
       </w:r>
     </w:p>
     <w:p>
@@ -199,7 +171,11 @@
         </w:rPr>
       </w:pPr>
       <w:r>
-        <w:rPr/>
+        <w:rPr>
+          <w:rFonts w:eastAsia="Comic Sans MS" w:cs="Arial" w:ascii="Arial" w:hAnsi="Arial"/>
+          <w:b/>
+          <w:sz w:val="20"/>
+        </w:rPr>
       </w:r>
     </w:p>
     <w:p>
@@ -216,7 +192,7 @@
         </w:rPr>
         <w:t xml:space="preserve">Jethro Shell, Games and Information Systems, </w:t>
       </w:r>
-      <w:hyperlink r:id="rId4">
+      <w:hyperlink r:id="rId3">
         <w:r>
           <w:rPr>
             <w:rStyle w:val="InternetLink"/>
@@ -395,10 +371,10 @@
         <w:tblStyle w:val="TableGrid"/>
         <w:tblW w:w="9889" w:type="dxa"/>
         <w:jc w:val="left"/>
-        <w:tblInd w:w="0" w:type="dxa"/>
+        <w:tblInd w:w="-5" w:type="dxa"/>
         <w:tblCellMar>
           <w:top w:w="0" w:type="dxa"/>
-          <w:left w:w="108" w:type="dxa"/>
+          <w:left w:w="103" w:type="dxa"/>
           <w:bottom w:w="0" w:type="dxa"/>
           <w:right w:w="108" w:type="dxa"/>
         </w:tblCellMar>
@@ -423,7 +399,7 @@
             <w:tcBorders/>
             <w:shd w:fill="auto" w:val="clear"/>
             <w:tcMar>
-              <w:left w:w="108" w:type="dxa"/>
+              <w:left w:w="103" w:type="dxa"/>
             </w:tcMar>
           </w:tcPr>
           <w:p>
@@ -475,7 +451,7 @@
             <w:tcBorders/>
             <w:shd w:fill="auto" w:val="clear"/>
             <w:tcMar>
-              <w:left w:w="108" w:type="dxa"/>
+              <w:left w:w="103" w:type="dxa"/>
             </w:tcMar>
           </w:tcPr>
           <w:p>
@@ -506,7 +482,7 @@
                       <wp:positionV relativeFrom="paragraph">
                         <wp:posOffset>113665</wp:posOffset>
                       </wp:positionV>
-                      <wp:extent cx="274955" cy="210820"/>
+                      <wp:extent cx="275590" cy="211455"/>
                       <wp:effectExtent l="10160" t="6985" r="10795" b="11430"/>
                       <wp:wrapNone/>
                       <wp:docPr id="1" name="Text Box 105"/>
@@ -517,7 +493,7 @@
                             <wps:spPr>
                               <a:xfrm>
                                 <a:off x="0" y="0"/>
-                                <a:ext cx="274320" cy="210240"/>
+                                <a:ext cx="275040" cy="210960"/>
                               </a:xfrm>
                               <a:prstGeom prst="rect">
                                 <a:avLst/>
@@ -543,13 +519,14 @@
                                 <w:p>
                                   <w:pPr>
                                     <w:pStyle w:val="FrameContents"/>
+                                    <w:spacing w:before="0" w:after="200"/>
                                     <w:rPr>
-                                      <w:color w:val="auto"/>
+                                      <w:color w:val="000000"/>
                                     </w:rPr>
                                   </w:pPr>
                                   <w:r>
                                     <w:rPr>
-                                      <w:color w:val="auto"/>
+                                      <w:color w:val="000000"/>
                                     </w:rPr>
                                   </w:r>
                                 </w:p>
@@ -566,7 +543,7 @@
                 </mc:Choice>
                 <mc:Fallback>
                   <w:pict>
-                    <v:rect id="shape_0" ID="Text Box 105" fillcolor="white" stroked="t" style="position:absolute;margin-left:22.25pt;margin-top:8.95pt;width:21.55pt;height:16.5pt" wp14:anchorId="51432DD6">
+                    <v:rect id="shape_0" ID="Text Box 105" fillcolor="white" stroked="t" style="position:absolute;margin-left:22.25pt;margin-top:8.95pt;width:21.6pt;height:16.55pt" wp14:anchorId="51432DD6">
                       <w10:wrap type="none"/>
                       <v:fill o:detectmouseclick="t" type="solid" color2="black"/>
                       <v:stroke color="black" weight="9360" joinstyle="miter" endcap="flat"/>
@@ -575,13 +552,14 @@
                           <w:p>
                             <w:pPr>
                               <w:pStyle w:val="FrameContents"/>
+                              <w:spacing w:before="0" w:after="200"/>
                               <w:rPr>
-                                <w:color w:val="auto"/>
+                                <w:color w:val="000000"/>
                               </w:rPr>
                             </w:pPr>
                             <w:r>
                               <w:rPr>
-                                <w:color w:val="auto"/>
+                                <w:color w:val="000000"/>
                               </w:rPr>
                             </w:r>
                           </w:p>
@@ -620,7 +598,7 @@
             <w:tcBorders/>
             <w:shd w:fill="auto" w:val="clear"/>
             <w:tcMar>
-              <w:left w:w="108" w:type="dxa"/>
+              <w:left w:w="103" w:type="dxa"/>
             </w:tcMar>
           </w:tcPr>
           <w:p>
@@ -651,7 +629,7 @@
                       <wp:positionV relativeFrom="paragraph">
                         <wp:posOffset>113665</wp:posOffset>
                       </wp:positionV>
-                      <wp:extent cx="274955" cy="210820"/>
+                      <wp:extent cx="275590" cy="211455"/>
                       <wp:effectExtent l="5715" t="6985" r="5715" b="11430"/>
                       <wp:wrapNone/>
                       <wp:docPr id="3" name="Text Box 106"/>
@@ -662,7 +640,7 @@
                             <wps:spPr>
                               <a:xfrm>
                                 <a:off x="0" y="0"/>
-                                <a:ext cx="274320" cy="210240"/>
+                                <a:ext cx="275040" cy="210960"/>
                               </a:xfrm>
                               <a:prstGeom prst="rect">
                                 <a:avLst/>
@@ -688,13 +666,14 @@
                                 <w:p>
                                   <w:pPr>
                                     <w:pStyle w:val="FrameContents"/>
+                                    <w:spacing w:before="0" w:after="200"/>
                                     <w:rPr>
-                                      <w:color w:val="auto"/>
+                                      <w:color w:val="000000"/>
                                     </w:rPr>
                                   </w:pPr>
                                   <w:r>
                                     <w:rPr>
-                                      <w:color w:val="auto"/>
+                                      <w:color w:val="000000"/>
                                     </w:rPr>
                                   </w:r>
                                 </w:p>
@@ -711,7 +690,7 @@
                 </mc:Choice>
                 <mc:Fallback>
                   <w:pict>
-                    <v:rect id="shape_0" ID="Text Box 106" fillcolor="white" stroked="t" style="position:absolute;margin-left:18.2pt;margin-top:8.95pt;width:21.55pt;height:16.5pt" wp14:anchorId="51432DD8">
+                    <v:rect id="shape_0" ID="Text Box 106" fillcolor="white" stroked="t" style="position:absolute;margin-left:18.2pt;margin-top:8.95pt;width:21.6pt;height:16.55pt" wp14:anchorId="51432DD8">
                       <w10:wrap type="none"/>
                       <v:fill o:detectmouseclick="t" type="solid" color2="black"/>
                       <v:stroke color="black" weight="9360" joinstyle="miter" endcap="flat"/>
@@ -720,13 +699,14 @@
                           <w:p>
                             <w:pPr>
                               <w:pStyle w:val="FrameContents"/>
+                              <w:spacing w:before="0" w:after="200"/>
                               <w:rPr>
-                                <w:color w:val="auto"/>
+                                <w:color w:val="000000"/>
                               </w:rPr>
                             </w:pPr>
                             <w:r>
                               <w:rPr>
-                                <w:color w:val="auto"/>
+                                <w:color w:val="000000"/>
                               </w:rPr>
                             </w:r>
                           </w:p>
@@ -771,7 +751,7 @@
             <w:tcBorders/>
             <w:shd w:fill="auto" w:val="clear"/>
             <w:tcMar>
-              <w:left w:w="108" w:type="dxa"/>
+              <w:left w:w="103" w:type="dxa"/>
             </w:tcMar>
           </w:tcPr>
           <w:p>
@@ -802,7 +782,7 @@
             <w:tcBorders/>
             <w:shd w:fill="auto" w:val="clear"/>
             <w:tcMar>
-              <w:left w:w="108" w:type="dxa"/>
+              <w:left w:w="103" w:type="dxa"/>
             </w:tcMar>
           </w:tcPr>
           <w:p>
@@ -833,7 +813,7 @@
                       <wp:positionV relativeFrom="paragraph">
                         <wp:posOffset>113665</wp:posOffset>
                       </wp:positionV>
-                      <wp:extent cx="274955" cy="210820"/>
+                      <wp:extent cx="275590" cy="211455"/>
                       <wp:effectExtent l="10160" t="10160" r="10795" b="8255"/>
                       <wp:wrapNone/>
                       <wp:docPr id="5" name="Text Box 103"/>
@@ -844,7 +824,7 @@
                             <wps:spPr>
                               <a:xfrm>
                                 <a:off x="0" y="0"/>
-                                <a:ext cx="274320" cy="210240"/>
+                                <a:ext cx="275040" cy="210960"/>
                               </a:xfrm>
                               <a:prstGeom prst="rect">
                                 <a:avLst/>
@@ -870,13 +850,14 @@
                                 <w:p>
                                   <w:pPr>
                                     <w:pStyle w:val="FrameContents"/>
+                                    <w:spacing w:before="0" w:after="200"/>
                                     <w:rPr>
-                                      <w:color w:val="auto"/>
+                                      <w:color w:val="000000"/>
                                     </w:rPr>
                                   </w:pPr>
                                   <w:r>
                                     <w:rPr>
-                                      <w:color w:val="auto"/>
+                                      <w:color w:val="000000"/>
                                     </w:rPr>
                                   </w:r>
                                 </w:p>
@@ -893,7 +874,7 @@
                 </mc:Choice>
                 <mc:Fallback>
                   <w:pict>
-                    <v:rect id="shape_0" ID="Text Box 103" fillcolor="white" stroked="t" style="position:absolute;margin-left:22.25pt;margin-top:8.95pt;width:21.55pt;height:16.5pt" wp14:anchorId="51432DDA">
+                    <v:rect id="shape_0" ID="Text Box 103" fillcolor="white" stroked="t" style="position:absolute;margin-left:22.25pt;margin-top:8.95pt;width:21.6pt;height:16.55pt" wp14:anchorId="51432DDA">
                       <w10:wrap type="none"/>
                       <v:fill o:detectmouseclick="t" type="solid" color2="black"/>
                       <v:stroke color="black" weight="9360" joinstyle="miter" endcap="flat"/>
@@ -902,13 +883,14 @@
                           <w:p>
                             <w:pPr>
                               <w:pStyle w:val="FrameContents"/>
+                              <w:spacing w:before="0" w:after="200"/>
                               <w:rPr>
-                                <w:color w:val="auto"/>
+                                <w:color w:val="000000"/>
                               </w:rPr>
                             </w:pPr>
                             <w:r>
                               <w:rPr>
-                                <w:color w:val="auto"/>
+                                <w:color w:val="000000"/>
                               </w:rPr>
                             </w:r>
                           </w:p>
@@ -947,7 +929,7 @@
             <w:tcBorders/>
             <w:shd w:fill="auto" w:val="clear"/>
             <w:tcMar>
-              <w:left w:w="108" w:type="dxa"/>
+              <w:left w:w="103" w:type="dxa"/>
             </w:tcMar>
           </w:tcPr>
           <w:p>
@@ -978,7 +960,7 @@
                       <wp:positionV relativeFrom="paragraph">
                         <wp:posOffset>113665</wp:posOffset>
                       </wp:positionV>
-                      <wp:extent cx="274955" cy="210820"/>
+                      <wp:extent cx="275590" cy="211455"/>
                       <wp:effectExtent l="5715" t="10160" r="5715" b="8255"/>
                       <wp:wrapNone/>
                       <wp:docPr id="7" name="Text Box 104"/>
@@ -989,7 +971,7 @@
                             <wps:spPr>
                               <a:xfrm>
                                 <a:off x="0" y="0"/>
-                                <a:ext cx="274320" cy="210240"/>
+                                <a:ext cx="275040" cy="210960"/>
                               </a:xfrm>
                               <a:prstGeom prst="rect">
                                 <a:avLst/>
@@ -1015,13 +997,14 @@
                                 <w:p>
                                   <w:pPr>
                                     <w:pStyle w:val="FrameContents"/>
+                                    <w:spacing w:before="0" w:after="200"/>
                                     <w:rPr>
-                                      <w:color w:val="auto"/>
+                                      <w:color w:val="000000"/>
                                     </w:rPr>
                                   </w:pPr>
                                   <w:r>
                                     <w:rPr>
-                                      <w:color w:val="auto"/>
+                                      <w:color w:val="000000"/>
                                     </w:rPr>
                                   </w:r>
                                 </w:p>
@@ -1038,7 +1021,7 @@
                 </mc:Choice>
                 <mc:Fallback>
                   <w:pict>
-                    <v:rect id="shape_0" ID="Text Box 104" fillcolor="white" stroked="t" style="position:absolute;margin-left:18.2pt;margin-top:8.95pt;width:21.55pt;height:16.5pt" wp14:anchorId="51432DDC">
+                    <v:rect id="shape_0" ID="Text Box 104" fillcolor="white" stroked="t" style="position:absolute;margin-left:18.2pt;margin-top:8.95pt;width:21.6pt;height:16.55pt" wp14:anchorId="51432DDC">
                       <w10:wrap type="none"/>
                       <v:fill o:detectmouseclick="t" type="solid" color2="black"/>
                       <v:stroke color="black" weight="9360" joinstyle="miter" endcap="flat"/>
@@ -1047,13 +1030,14 @@
                           <w:p>
                             <w:pPr>
                               <w:pStyle w:val="FrameContents"/>
+                              <w:spacing w:before="0" w:after="200"/>
                               <w:rPr>
-                                <w:color w:val="auto"/>
+                                <w:color w:val="000000"/>
                               </w:rPr>
                             </w:pPr>
                             <w:r>
                               <w:rPr>
-                                <w:color w:val="auto"/>
+                                <w:color w:val="000000"/>
                               </w:rPr>
                             </w:r>
                           </w:p>
@@ -1098,7 +1082,7 @@
             <w:tcBorders/>
             <w:shd w:fill="auto" w:val="clear"/>
             <w:tcMar>
-              <w:left w:w="108" w:type="dxa"/>
+              <w:left w:w="103" w:type="dxa"/>
             </w:tcMar>
           </w:tcPr>
           <w:p>
@@ -1129,7 +1113,7 @@
             <w:tcBorders/>
             <w:shd w:fill="auto" w:val="clear"/>
             <w:tcMar>
-              <w:left w:w="108" w:type="dxa"/>
+              <w:left w:w="103" w:type="dxa"/>
             </w:tcMar>
           </w:tcPr>
           <w:p>
@@ -1160,7 +1144,7 @@
                       <wp:positionV relativeFrom="paragraph">
                         <wp:posOffset>113665</wp:posOffset>
                       </wp:positionV>
-                      <wp:extent cx="274955" cy="210820"/>
+                      <wp:extent cx="275590" cy="211455"/>
                       <wp:effectExtent l="10160" t="13335" r="10795" b="5080"/>
                       <wp:wrapNone/>
                       <wp:docPr id="9" name="Text Box 101"/>
@@ -1171,7 +1155,7 @@
                             <wps:spPr>
                               <a:xfrm>
                                 <a:off x="0" y="0"/>
-                                <a:ext cx="274320" cy="210240"/>
+                                <a:ext cx="275040" cy="210960"/>
                               </a:xfrm>
                               <a:prstGeom prst="rect">
                                 <a:avLst/>
@@ -1197,13 +1181,14 @@
                                 <w:p>
                                   <w:pPr>
                                     <w:pStyle w:val="FrameContents"/>
+                                    <w:spacing w:before="0" w:after="200"/>
                                     <w:rPr>
-                                      <w:color w:val="auto"/>
+                                      <w:color w:val="000000"/>
                                     </w:rPr>
                                   </w:pPr>
                                   <w:r>
                                     <w:rPr>
-                                      <w:color w:val="auto"/>
+                                      <w:color w:val="000000"/>
                                     </w:rPr>
                                   </w:r>
                                 </w:p>
@@ -1220,7 +1205,7 @@
                 </mc:Choice>
                 <mc:Fallback>
                   <w:pict>
-                    <v:rect id="shape_0" ID="Text Box 101" fillcolor="white" stroked="t" style="position:absolute;margin-left:22.25pt;margin-top:8.95pt;width:21.55pt;height:16.5pt" wp14:anchorId="51432DDE">
+                    <v:rect id="shape_0" ID="Text Box 101" fillcolor="white" stroked="t" style="position:absolute;margin-left:22.25pt;margin-top:8.95pt;width:21.6pt;height:16.55pt" wp14:anchorId="51432DDE">
                       <w10:wrap type="none"/>
                       <v:fill o:detectmouseclick="t" type="solid" color2="black"/>
                       <v:stroke color="black" weight="9360" joinstyle="miter" endcap="flat"/>
@@ -1229,13 +1214,14 @@
                           <w:p>
                             <w:pPr>
                               <w:pStyle w:val="FrameContents"/>
+                              <w:spacing w:before="0" w:after="200"/>
                               <w:rPr>
-                                <w:color w:val="auto"/>
+                                <w:color w:val="000000"/>
                               </w:rPr>
                             </w:pPr>
                             <w:r>
                               <w:rPr>
-                                <w:color w:val="auto"/>
+                                <w:color w:val="000000"/>
                               </w:rPr>
                             </w:r>
                           </w:p>
@@ -1274,7 +1260,7 @@
             <w:tcBorders/>
             <w:shd w:fill="auto" w:val="clear"/>
             <w:tcMar>
-              <w:left w:w="108" w:type="dxa"/>
+              <w:left w:w="103" w:type="dxa"/>
             </w:tcMar>
           </w:tcPr>
           <w:p>
@@ -1305,7 +1291,7 @@
                       <wp:positionV relativeFrom="paragraph">
                         <wp:posOffset>113665</wp:posOffset>
                       </wp:positionV>
-                      <wp:extent cx="274955" cy="210820"/>
+                      <wp:extent cx="275590" cy="211455"/>
                       <wp:effectExtent l="5715" t="13335" r="5715" b="5080"/>
                       <wp:wrapNone/>
                       <wp:docPr id="11" name="Text Box 102"/>
@@ -1316,7 +1302,7 @@
                             <wps:spPr>
                               <a:xfrm>
                                 <a:off x="0" y="0"/>
-                                <a:ext cx="274320" cy="210240"/>
+                                <a:ext cx="275040" cy="210960"/>
                               </a:xfrm>
                               <a:prstGeom prst="rect">
                                 <a:avLst/>
@@ -1342,13 +1328,14 @@
                                 <w:p>
                                   <w:pPr>
                                     <w:pStyle w:val="FrameContents"/>
+                                    <w:spacing w:before="0" w:after="200"/>
                                     <w:rPr>
-                                      <w:color w:val="auto"/>
+                                      <w:color w:val="000000"/>
                                     </w:rPr>
                                   </w:pPr>
                                   <w:r>
                                     <w:rPr>
-                                      <w:color w:val="auto"/>
+                                      <w:color w:val="000000"/>
                                     </w:rPr>
                                   </w:r>
                                 </w:p>
@@ -1365,7 +1352,7 @@
                 </mc:Choice>
                 <mc:Fallback>
                   <w:pict>
-                    <v:rect id="shape_0" ID="Text Box 102" fillcolor="white" stroked="t" style="position:absolute;margin-left:18.2pt;margin-top:8.95pt;width:21.55pt;height:16.5pt" wp14:anchorId="51432DE0">
+                    <v:rect id="shape_0" ID="Text Box 102" fillcolor="white" stroked="t" style="position:absolute;margin-left:18.2pt;margin-top:8.95pt;width:21.6pt;height:16.55pt" wp14:anchorId="51432DE0">
                       <w10:wrap type="none"/>
                       <v:fill o:detectmouseclick="t" type="solid" color2="black"/>
                       <v:stroke color="black" weight="9360" joinstyle="miter" endcap="flat"/>
@@ -1374,13 +1361,14 @@
                           <w:p>
                             <w:pPr>
                               <w:pStyle w:val="FrameContents"/>
+                              <w:spacing w:before="0" w:after="200"/>
                               <w:rPr>
-                                <w:color w:val="auto"/>
+                                <w:color w:val="000000"/>
                               </w:rPr>
                             </w:pPr>
                             <w:r>
                               <w:rPr>
-                                <w:color w:val="auto"/>
+                                <w:color w:val="000000"/>
                               </w:rPr>
                             </w:r>
                           </w:p>
@@ -1425,7 +1413,7 @@
             <w:tcBorders/>
             <w:shd w:fill="auto" w:val="clear"/>
             <w:tcMar>
-              <w:left w:w="108" w:type="dxa"/>
+              <w:left w:w="103" w:type="dxa"/>
             </w:tcMar>
           </w:tcPr>
           <w:p>
@@ -1456,7 +1444,7 @@
             <w:tcBorders/>
             <w:shd w:fill="auto" w:val="clear"/>
             <w:tcMar>
-              <w:left w:w="108" w:type="dxa"/>
+              <w:left w:w="103" w:type="dxa"/>
             </w:tcMar>
           </w:tcPr>
           <w:p>
@@ -1487,7 +1475,7 @@
                       <wp:positionV relativeFrom="paragraph">
                         <wp:posOffset>113665</wp:posOffset>
                       </wp:positionV>
-                      <wp:extent cx="274955" cy="210820"/>
+                      <wp:extent cx="275590" cy="211455"/>
                       <wp:effectExtent l="10160" t="6985" r="10795" b="11430"/>
                       <wp:wrapNone/>
                       <wp:docPr id="13" name="Text Box 99"/>
@@ -1498,7 +1486,7 @@
                             <wps:spPr>
                               <a:xfrm>
                                 <a:off x="0" y="0"/>
-                                <a:ext cx="274320" cy="210240"/>
+                                <a:ext cx="275040" cy="210960"/>
                               </a:xfrm>
                               <a:prstGeom prst="rect">
                                 <a:avLst/>
@@ -1524,13 +1512,14 @@
                                 <w:p>
                                   <w:pPr>
                                     <w:pStyle w:val="FrameContents"/>
+                                    <w:spacing w:before="0" w:after="200"/>
                                     <w:rPr>
-                                      <w:color w:val="auto"/>
+                                      <w:color w:val="000000"/>
                                     </w:rPr>
                                   </w:pPr>
                                   <w:r>
                                     <w:rPr>
-                                      <w:color w:val="auto"/>
+                                      <w:color w:val="000000"/>
                                     </w:rPr>
                                   </w:r>
                                 </w:p>
@@ -1547,7 +1536,7 @@
                 </mc:Choice>
                 <mc:Fallback>
                   <w:pict>
-                    <v:rect id="shape_0" ID="Text Box 99" fillcolor="white" stroked="t" style="position:absolute;margin-left:22.25pt;margin-top:8.95pt;width:21.55pt;height:16.5pt" wp14:anchorId="51432DE2">
+                    <v:rect id="shape_0" ID="Text Box 99" fillcolor="white" stroked="t" style="position:absolute;margin-left:22.25pt;margin-top:8.95pt;width:21.6pt;height:16.55pt" wp14:anchorId="51432DE2">
                       <w10:wrap type="none"/>
                       <v:fill o:detectmouseclick="t" type="solid" color2="black"/>
                       <v:stroke color="black" weight="9360" joinstyle="miter" endcap="flat"/>
@@ -1556,13 +1545,14 @@
                           <w:p>
                             <w:pPr>
                               <w:pStyle w:val="FrameContents"/>
+                              <w:spacing w:before="0" w:after="200"/>
                               <w:rPr>
-                                <w:color w:val="auto"/>
+                                <w:color w:val="000000"/>
                               </w:rPr>
                             </w:pPr>
                             <w:r>
                               <w:rPr>
-                                <w:color w:val="auto"/>
+                                <w:color w:val="000000"/>
                               </w:rPr>
                             </w:r>
                           </w:p>
@@ -1601,7 +1591,7 @@
             <w:tcBorders/>
             <w:shd w:fill="auto" w:val="clear"/>
             <w:tcMar>
-              <w:left w:w="108" w:type="dxa"/>
+              <w:left w:w="103" w:type="dxa"/>
             </w:tcMar>
           </w:tcPr>
           <w:p>
@@ -1632,7 +1622,7 @@
                       <wp:positionV relativeFrom="paragraph">
                         <wp:posOffset>113665</wp:posOffset>
                       </wp:positionV>
-                      <wp:extent cx="274955" cy="210820"/>
+                      <wp:extent cx="275590" cy="211455"/>
                       <wp:effectExtent l="5715" t="6985" r="5715" b="11430"/>
                       <wp:wrapNone/>
                       <wp:docPr id="15" name="Text Box 100"/>
@@ -1643,7 +1633,7 @@
                             <wps:spPr>
                               <a:xfrm>
                                 <a:off x="0" y="0"/>
-                                <a:ext cx="274320" cy="210240"/>
+                                <a:ext cx="275040" cy="210960"/>
                               </a:xfrm>
                               <a:prstGeom prst="rect">
                                 <a:avLst/>
@@ -1669,13 +1659,14 @@
                                 <w:p>
                                   <w:pPr>
                                     <w:pStyle w:val="FrameContents"/>
+                                    <w:spacing w:before="0" w:after="200"/>
                                     <w:rPr>
-                                      <w:color w:val="auto"/>
+                                      <w:color w:val="000000"/>
                                     </w:rPr>
                                   </w:pPr>
                                   <w:r>
                                     <w:rPr>
-                                      <w:color w:val="auto"/>
+                                      <w:color w:val="000000"/>
                                     </w:rPr>
                                   </w:r>
                                 </w:p>
@@ -1692,7 +1683,7 @@
                 </mc:Choice>
                 <mc:Fallback>
                   <w:pict>
-                    <v:rect id="shape_0" ID="Text Box 100" fillcolor="white" stroked="t" style="position:absolute;margin-left:18.2pt;margin-top:8.95pt;width:21.55pt;height:16.5pt" wp14:anchorId="51432DE4">
+                    <v:rect id="shape_0" ID="Text Box 100" fillcolor="white" stroked="t" style="position:absolute;margin-left:18.2pt;margin-top:8.95pt;width:21.6pt;height:16.55pt" wp14:anchorId="51432DE4">
                       <w10:wrap type="none"/>
                       <v:fill o:detectmouseclick="t" type="solid" color2="black"/>
                       <v:stroke color="black" weight="9360" joinstyle="miter" endcap="flat"/>
@@ -1701,13 +1692,14 @@
                           <w:p>
                             <w:pPr>
                               <w:pStyle w:val="FrameContents"/>
+                              <w:spacing w:before="0" w:after="200"/>
                               <w:rPr>
-                                <w:color w:val="auto"/>
+                                <w:color w:val="000000"/>
                               </w:rPr>
                             </w:pPr>
                             <w:r>
                               <w:rPr>
-                                <w:color w:val="auto"/>
+                                <w:color w:val="000000"/>
                               </w:rPr>
                             </w:r>
                           </w:p>
@@ -1752,7 +1744,7 @@
             <w:tcBorders/>
             <w:shd w:fill="auto" w:val="clear"/>
             <w:tcMar>
-              <w:left w:w="108" w:type="dxa"/>
+              <w:left w:w="103" w:type="dxa"/>
             </w:tcMar>
           </w:tcPr>
           <w:p>
@@ -1783,7 +1775,7 @@
             <w:tcBorders/>
             <w:shd w:fill="auto" w:val="clear"/>
             <w:tcMar>
-              <w:left w:w="108" w:type="dxa"/>
+              <w:left w:w="103" w:type="dxa"/>
             </w:tcMar>
           </w:tcPr>
           <w:p>
@@ -1814,7 +1806,7 @@
                       <wp:positionV relativeFrom="paragraph">
                         <wp:posOffset>113665</wp:posOffset>
                       </wp:positionV>
-                      <wp:extent cx="274955" cy="210820"/>
+                      <wp:extent cx="275590" cy="211455"/>
                       <wp:effectExtent l="10160" t="10160" r="10795" b="8255"/>
                       <wp:wrapNone/>
                       <wp:docPr id="17" name="Text Box 97"/>
@@ -1825,7 +1817,7 @@
                             <wps:spPr>
                               <a:xfrm>
                                 <a:off x="0" y="0"/>
-                                <a:ext cx="274320" cy="210240"/>
+                                <a:ext cx="275040" cy="210960"/>
                               </a:xfrm>
                               <a:prstGeom prst="rect">
                                 <a:avLst/>
@@ -1851,13 +1843,14 @@
                                 <w:p>
                                   <w:pPr>
                                     <w:pStyle w:val="FrameContents"/>
+                                    <w:spacing w:before="0" w:after="200"/>
                                     <w:rPr>
-                                      <w:color w:val="auto"/>
+                                      <w:color w:val="000000"/>
                                     </w:rPr>
                                   </w:pPr>
                                   <w:r>
                                     <w:rPr>
-                                      <w:color w:val="auto"/>
+                                      <w:color w:val="000000"/>
                                     </w:rPr>
                                   </w:r>
                                 </w:p>
@@ -1874,7 +1867,7 @@
                 </mc:Choice>
                 <mc:Fallback>
                   <w:pict>
-                    <v:rect id="shape_0" ID="Text Box 97" fillcolor="white" stroked="t" style="position:absolute;margin-left:22.25pt;margin-top:8.95pt;width:21.55pt;height:16.5pt" wp14:anchorId="51432DE6">
+                    <v:rect id="shape_0" ID="Text Box 97" fillcolor="white" stroked="t" style="position:absolute;margin-left:22.25pt;margin-top:8.95pt;width:21.6pt;height:16.55pt" wp14:anchorId="51432DE6">
                       <w10:wrap type="none"/>
                       <v:fill o:detectmouseclick="t" type="solid" color2="black"/>
                       <v:stroke color="black" weight="9360" joinstyle="miter" endcap="flat"/>
@@ -1883,13 +1876,14 @@
                           <w:p>
                             <w:pPr>
                               <w:pStyle w:val="FrameContents"/>
+                              <w:spacing w:before="0" w:after="200"/>
                               <w:rPr>
-                                <w:color w:val="auto"/>
+                                <w:color w:val="000000"/>
                               </w:rPr>
                             </w:pPr>
                             <w:r>
                               <w:rPr>
-                                <w:color w:val="auto"/>
+                                <w:color w:val="000000"/>
                               </w:rPr>
                             </w:r>
                           </w:p>
@@ -1928,7 +1922,7 @@
             <w:tcBorders/>
             <w:shd w:fill="auto" w:val="clear"/>
             <w:tcMar>
-              <w:left w:w="108" w:type="dxa"/>
+              <w:left w:w="103" w:type="dxa"/>
             </w:tcMar>
           </w:tcPr>
           <w:p>
@@ -1959,7 +1953,7 @@
                       <wp:positionV relativeFrom="paragraph">
                         <wp:posOffset>113665</wp:posOffset>
                       </wp:positionV>
-                      <wp:extent cx="274955" cy="210820"/>
+                      <wp:extent cx="275590" cy="211455"/>
                       <wp:effectExtent l="5715" t="10160" r="5715" b="8255"/>
                       <wp:wrapNone/>
                       <wp:docPr id="19" name="Text Box 98"/>
@@ -1970,7 +1964,7 @@
                             <wps:spPr>
                               <a:xfrm>
                                 <a:off x="0" y="0"/>
-                                <a:ext cx="274320" cy="210240"/>
+                                <a:ext cx="275040" cy="210960"/>
                               </a:xfrm>
                               <a:prstGeom prst="rect">
                                 <a:avLst/>
@@ -1996,13 +1990,14 @@
                                 <w:p>
                                   <w:pPr>
                                     <w:pStyle w:val="FrameContents"/>
+                                    <w:spacing w:before="0" w:after="200"/>
                                     <w:rPr>
-                                      <w:color w:val="auto"/>
+                                      <w:color w:val="000000"/>
                                     </w:rPr>
                                   </w:pPr>
                                   <w:r>
                                     <w:rPr>
-                                      <w:color w:val="auto"/>
+                                      <w:color w:val="000000"/>
                                     </w:rPr>
                                   </w:r>
                                 </w:p>
@@ -2019,7 +2014,7 @@
                 </mc:Choice>
                 <mc:Fallback>
                   <w:pict>
-                    <v:rect id="shape_0" ID="Text Box 98" fillcolor="white" stroked="t" style="position:absolute;margin-left:18.2pt;margin-top:8.95pt;width:21.55pt;height:16.5pt" wp14:anchorId="51432DE8">
+                    <v:rect id="shape_0" ID="Text Box 98" fillcolor="white" stroked="t" style="position:absolute;margin-left:18.2pt;margin-top:8.95pt;width:21.6pt;height:16.55pt" wp14:anchorId="51432DE8">
                       <w10:wrap type="none"/>
                       <v:fill o:detectmouseclick="t" type="solid" color2="black"/>
                       <v:stroke color="black" weight="9360" joinstyle="miter" endcap="flat"/>
@@ -2028,13 +2023,14 @@
                           <w:p>
                             <w:pPr>
                               <w:pStyle w:val="FrameContents"/>
+                              <w:spacing w:before="0" w:after="200"/>
                               <w:rPr>
-                                <w:color w:val="auto"/>
+                                <w:color w:val="000000"/>
                               </w:rPr>
                             </w:pPr>
                             <w:r>
                               <w:rPr>
-                                <w:color w:val="auto"/>
+                                <w:color w:val="000000"/>
                               </w:rPr>
                             </w:r>
                           </w:p>
@@ -2079,7 +2075,7 @@
             <w:tcBorders/>
             <w:shd w:fill="auto" w:val="clear"/>
             <w:tcMar>
-              <w:left w:w="108" w:type="dxa"/>
+              <w:left w:w="103" w:type="dxa"/>
             </w:tcMar>
           </w:tcPr>
           <w:p>
@@ -2110,7 +2106,7 @@
             <w:tcBorders/>
             <w:shd w:fill="auto" w:val="clear"/>
             <w:tcMar>
-              <w:left w:w="108" w:type="dxa"/>
+              <w:left w:w="103" w:type="dxa"/>
             </w:tcMar>
           </w:tcPr>
           <w:p>
@@ -2141,7 +2137,7 @@
                       <wp:positionV relativeFrom="paragraph">
                         <wp:posOffset>113665</wp:posOffset>
                       </wp:positionV>
-                      <wp:extent cx="274955" cy="210820"/>
+                      <wp:extent cx="275590" cy="211455"/>
                       <wp:effectExtent l="10160" t="13335" r="10795" b="5080"/>
                       <wp:wrapNone/>
                       <wp:docPr id="21" name="Text Box 93"/>
@@ -2152,7 +2148,7 @@
                             <wps:spPr>
                               <a:xfrm>
                                 <a:off x="0" y="0"/>
-                                <a:ext cx="274320" cy="210240"/>
+                                <a:ext cx="275040" cy="210960"/>
                               </a:xfrm>
                               <a:prstGeom prst="rect">
                                 <a:avLst/>
@@ -2178,13 +2174,14 @@
                                 <w:p>
                                   <w:pPr>
                                     <w:pStyle w:val="FrameContents"/>
+                                    <w:spacing w:before="0" w:after="200"/>
                                     <w:rPr>
-                                      <w:color w:val="auto"/>
+                                      <w:color w:val="000000"/>
                                     </w:rPr>
                                   </w:pPr>
                                   <w:r>
                                     <w:rPr>
-                                      <w:color w:val="auto"/>
+                                      <w:color w:val="000000"/>
                                     </w:rPr>
                                   </w:r>
                                 </w:p>
@@ -2201,7 +2198,7 @@
                 </mc:Choice>
                 <mc:Fallback>
                   <w:pict>
-                    <v:rect id="shape_0" ID="Text Box 93" fillcolor="white" stroked="t" style="position:absolute;margin-left:22.25pt;margin-top:8.95pt;width:21.55pt;height:16.5pt" wp14:anchorId="51432DEA">
+                    <v:rect id="shape_0" ID="Text Box 93" fillcolor="white" stroked="t" style="position:absolute;margin-left:22.25pt;margin-top:8.95pt;width:21.6pt;height:16.55pt" wp14:anchorId="51432DEA">
                       <w10:wrap type="none"/>
                       <v:fill o:detectmouseclick="t" type="solid" color2="black"/>
                       <v:stroke color="black" weight="9360" joinstyle="miter" endcap="flat"/>
@@ -2210,13 +2207,14 @@
                           <w:p>
                             <w:pPr>
                               <w:pStyle w:val="FrameContents"/>
+                              <w:spacing w:before="0" w:after="200"/>
                               <w:rPr>
-                                <w:color w:val="auto"/>
+                                <w:color w:val="000000"/>
                               </w:rPr>
                             </w:pPr>
                             <w:r>
                               <w:rPr>
-                                <w:color w:val="auto"/>
+                                <w:color w:val="000000"/>
                               </w:rPr>
                             </w:r>
                           </w:p>
@@ -2255,7 +2253,7 @@
             <w:tcBorders/>
             <w:shd w:fill="auto" w:val="clear"/>
             <w:tcMar>
-              <w:left w:w="108" w:type="dxa"/>
+              <w:left w:w="103" w:type="dxa"/>
             </w:tcMar>
           </w:tcPr>
           <w:p>
@@ -2286,7 +2284,7 @@
                       <wp:positionV relativeFrom="paragraph">
                         <wp:posOffset>113665</wp:posOffset>
                       </wp:positionV>
-                      <wp:extent cx="274955" cy="210820"/>
+                      <wp:extent cx="275590" cy="211455"/>
                       <wp:effectExtent l="5715" t="13335" r="5715" b="5080"/>
                       <wp:wrapNone/>
                       <wp:docPr id="23" name="Text Box 94"/>
@@ -2297,7 +2295,7 @@
                             <wps:spPr>
                               <a:xfrm>
                                 <a:off x="0" y="0"/>
-                                <a:ext cx="274320" cy="210240"/>
+                                <a:ext cx="275040" cy="210960"/>
                               </a:xfrm>
                               <a:prstGeom prst="rect">
                                 <a:avLst/>
@@ -2323,13 +2321,14 @@
                                 <w:p>
                                   <w:pPr>
                                     <w:pStyle w:val="FrameContents"/>
+                                    <w:spacing w:before="0" w:after="200"/>
                                     <w:rPr>
-                                      <w:color w:val="auto"/>
+                                      <w:color w:val="000000"/>
                                     </w:rPr>
                                   </w:pPr>
                                   <w:r>
                                     <w:rPr>
-                                      <w:color w:val="auto"/>
+                                      <w:color w:val="000000"/>
                                     </w:rPr>
                                   </w:r>
                                 </w:p>
@@ -2346,7 +2345,7 @@
                 </mc:Choice>
                 <mc:Fallback>
                   <w:pict>
-                    <v:rect id="shape_0" ID="Text Box 94" fillcolor="white" stroked="t" style="position:absolute;margin-left:18.2pt;margin-top:8.95pt;width:21.55pt;height:16.5pt" wp14:anchorId="51432DEC">
+                    <v:rect id="shape_0" ID="Text Box 94" fillcolor="white" stroked="t" style="position:absolute;margin-left:18.2pt;margin-top:8.95pt;width:21.6pt;height:16.55pt" wp14:anchorId="51432DEC">
                       <w10:wrap type="none"/>
                       <v:fill o:detectmouseclick="t" type="solid" color2="black"/>
                       <v:stroke color="black" weight="9360" joinstyle="miter" endcap="flat"/>
@@ -2355,13 +2354,14 @@
                           <w:p>
                             <w:pPr>
                               <w:pStyle w:val="FrameContents"/>
+                              <w:spacing w:before="0" w:after="200"/>
                               <w:rPr>
-                                <w:color w:val="auto"/>
+                                <w:color w:val="000000"/>
                               </w:rPr>
                             </w:pPr>
                             <w:r>
                               <w:rPr>
-                                <w:color w:val="auto"/>
+                                <w:color w:val="000000"/>
                               </w:rPr>
                             </w:r>
                           </w:p>
@@ -2406,7 +2406,7 @@
             <w:tcBorders/>
             <w:shd w:fill="auto" w:val="clear"/>
             <w:tcMar>
-              <w:left w:w="108" w:type="dxa"/>
+              <w:left w:w="103" w:type="dxa"/>
             </w:tcMar>
           </w:tcPr>
           <w:p>
@@ -2437,7 +2437,7 @@
             <w:tcBorders/>
             <w:shd w:fill="auto" w:val="clear"/>
             <w:tcMar>
-              <w:left w:w="108" w:type="dxa"/>
+              <w:left w:w="103" w:type="dxa"/>
             </w:tcMar>
           </w:tcPr>
           <w:p>
@@ -2468,7 +2468,7 @@
                       <wp:positionV relativeFrom="paragraph">
                         <wp:posOffset>113665</wp:posOffset>
                       </wp:positionV>
-                      <wp:extent cx="274955" cy="210820"/>
+                      <wp:extent cx="275590" cy="211455"/>
                       <wp:effectExtent l="10160" t="6350" r="10795" b="12065"/>
                       <wp:wrapNone/>
                       <wp:docPr id="25" name="Text Box 91"/>
@@ -2479,7 +2479,7 @@
                             <wps:spPr>
                               <a:xfrm>
                                 <a:off x="0" y="0"/>
-                                <a:ext cx="274320" cy="210240"/>
+                                <a:ext cx="275040" cy="210960"/>
                               </a:xfrm>
                               <a:prstGeom prst="rect">
                                 <a:avLst/>
@@ -2505,13 +2505,14 @@
                                 <w:p>
                                   <w:pPr>
                                     <w:pStyle w:val="FrameContents"/>
+                                    <w:spacing w:before="0" w:after="200"/>
                                     <w:rPr>
-                                      <w:color w:val="auto"/>
+                                      <w:color w:val="000000"/>
                                     </w:rPr>
                                   </w:pPr>
                                   <w:r>
                                     <w:rPr>
-                                      <w:color w:val="auto"/>
+                                      <w:color w:val="000000"/>
                                     </w:rPr>
                                   </w:r>
                                 </w:p>
@@ -2528,7 +2529,7 @@
                 </mc:Choice>
                 <mc:Fallback>
                   <w:pict>
-                    <v:rect id="shape_0" ID="Text Box 91" fillcolor="white" stroked="t" style="position:absolute;margin-left:22.25pt;margin-top:8.95pt;width:21.55pt;height:16.5pt" wp14:anchorId="51432DEE">
+                    <v:rect id="shape_0" ID="Text Box 91" fillcolor="white" stroked="t" style="position:absolute;margin-left:22.25pt;margin-top:8.95pt;width:21.6pt;height:16.55pt" wp14:anchorId="51432DEE">
                       <w10:wrap type="none"/>
                       <v:fill o:detectmouseclick="t" type="solid" color2="black"/>
                       <v:stroke color="black" weight="9360" joinstyle="miter" endcap="flat"/>
@@ -2537,13 +2538,14 @@
                           <w:p>
                             <w:pPr>
                               <w:pStyle w:val="FrameContents"/>
+                              <w:spacing w:before="0" w:after="200"/>
                               <w:rPr>
-                                <w:color w:val="auto"/>
+                                <w:color w:val="000000"/>
                               </w:rPr>
                             </w:pPr>
                             <w:r>
                               <w:rPr>
-                                <w:color w:val="auto"/>
+                                <w:color w:val="000000"/>
                               </w:rPr>
                             </w:r>
                           </w:p>
@@ -2582,7 +2584,7 @@
             <w:tcBorders/>
             <w:shd w:fill="auto" w:val="clear"/>
             <w:tcMar>
-              <w:left w:w="108" w:type="dxa"/>
+              <w:left w:w="103" w:type="dxa"/>
             </w:tcMar>
           </w:tcPr>
           <w:p>
@@ -2613,7 +2615,7 @@
                       <wp:positionV relativeFrom="paragraph">
                         <wp:posOffset>113665</wp:posOffset>
                       </wp:positionV>
-                      <wp:extent cx="274955" cy="210820"/>
+                      <wp:extent cx="275590" cy="211455"/>
                       <wp:effectExtent l="5715" t="6350" r="5715" b="12065"/>
                       <wp:wrapNone/>
                       <wp:docPr id="27" name="Text Box 92"/>
@@ -2624,7 +2626,7 @@
                             <wps:spPr>
                               <a:xfrm>
                                 <a:off x="0" y="0"/>
-                                <a:ext cx="274320" cy="210240"/>
+                                <a:ext cx="275040" cy="210960"/>
                               </a:xfrm>
                               <a:prstGeom prst="rect">
                                 <a:avLst/>
@@ -2650,13 +2652,14 @@
                                 <w:p>
                                   <w:pPr>
                                     <w:pStyle w:val="FrameContents"/>
+                                    <w:spacing w:before="0" w:after="200"/>
                                     <w:rPr>
-                                      <w:color w:val="auto"/>
+                                      <w:color w:val="000000"/>
                                     </w:rPr>
                                   </w:pPr>
                                   <w:r>
                                     <w:rPr>
-                                      <w:color w:val="auto"/>
+                                      <w:color w:val="000000"/>
                                     </w:rPr>
                                   </w:r>
                                 </w:p>
@@ -2673,7 +2676,7 @@
                 </mc:Choice>
                 <mc:Fallback>
                   <w:pict>
-                    <v:rect id="shape_0" ID="Text Box 92" fillcolor="white" stroked="t" style="position:absolute;margin-left:18.2pt;margin-top:8.95pt;width:21.55pt;height:16.5pt" wp14:anchorId="51432DF0">
+                    <v:rect id="shape_0" ID="Text Box 92" fillcolor="white" stroked="t" style="position:absolute;margin-left:18.2pt;margin-top:8.95pt;width:21.6pt;height:16.55pt" wp14:anchorId="51432DF0">
                       <w10:wrap type="none"/>
                       <v:fill o:detectmouseclick="t" type="solid" color2="black"/>
                       <v:stroke color="black" weight="9360" joinstyle="miter" endcap="flat"/>
@@ -2682,13 +2685,14 @@
                           <w:p>
                             <w:pPr>
                               <w:pStyle w:val="FrameContents"/>
+                              <w:spacing w:before="0" w:after="200"/>
                               <w:rPr>
-                                <w:color w:val="auto"/>
+                                <w:color w:val="000000"/>
                               </w:rPr>
                             </w:pPr>
                             <w:r>
                               <w:rPr>
-                                <w:color w:val="auto"/>
+                                <w:color w:val="000000"/>
                               </w:rPr>
                             </w:r>
                           </w:p>
@@ -2733,7 +2737,7 @@
             <w:tcBorders/>
             <w:shd w:fill="auto" w:val="clear"/>
             <w:tcMar>
-              <w:left w:w="108" w:type="dxa"/>
+              <w:left w:w="103" w:type="dxa"/>
             </w:tcMar>
           </w:tcPr>
           <w:p>
@@ -2764,7 +2768,7 @@
             <w:tcBorders/>
             <w:shd w:fill="auto" w:val="clear"/>
             <w:tcMar>
-              <w:left w:w="108" w:type="dxa"/>
+              <w:left w:w="103" w:type="dxa"/>
             </w:tcMar>
           </w:tcPr>
           <w:p>
@@ -2795,7 +2799,7 @@
                       <wp:positionV relativeFrom="paragraph">
                         <wp:posOffset>113665</wp:posOffset>
                       </wp:positionV>
-                      <wp:extent cx="274955" cy="210820"/>
+                      <wp:extent cx="275590" cy="211455"/>
                       <wp:effectExtent l="10160" t="9525" r="10795" b="8890"/>
                       <wp:wrapNone/>
                       <wp:docPr id="29" name="Text Box 89"/>
@@ -2806,7 +2810,7 @@
                             <wps:spPr>
                               <a:xfrm>
                                 <a:off x="0" y="0"/>
-                                <a:ext cx="274320" cy="210240"/>
+                                <a:ext cx="275040" cy="210960"/>
                               </a:xfrm>
                               <a:prstGeom prst="rect">
                                 <a:avLst/>
@@ -2832,13 +2836,14 @@
                                 <w:p>
                                   <w:pPr>
                                     <w:pStyle w:val="FrameContents"/>
+                                    <w:spacing w:before="0" w:after="200"/>
                                     <w:rPr>
-                                      <w:color w:val="auto"/>
+                                      <w:color w:val="000000"/>
                                     </w:rPr>
                                   </w:pPr>
                                   <w:r>
                                     <w:rPr>
-                                      <w:color w:val="auto"/>
+                                      <w:color w:val="000000"/>
                                     </w:rPr>
                                   </w:r>
                                 </w:p>
@@ -2855,7 +2860,7 @@
                 </mc:Choice>
                 <mc:Fallback>
                   <w:pict>
-                    <v:rect id="shape_0" ID="Text Box 89" fillcolor="white" stroked="t" style="position:absolute;margin-left:22.25pt;margin-top:8.95pt;width:21.55pt;height:16.5pt" wp14:anchorId="51432DF2">
+                    <v:rect id="shape_0" ID="Text Box 89" fillcolor="white" stroked="t" style="position:absolute;margin-left:22.25pt;margin-top:8.95pt;width:21.6pt;height:16.55pt" wp14:anchorId="51432DF2">
                       <w10:wrap type="none"/>
                       <v:fill o:detectmouseclick="t" type="solid" color2="black"/>
                       <v:stroke color="black" weight="9360" joinstyle="miter" endcap="flat"/>
@@ -2864,13 +2869,14 @@
                           <w:p>
                             <w:pPr>
                               <w:pStyle w:val="FrameContents"/>
+                              <w:spacing w:before="0" w:after="200"/>
                               <w:rPr>
-                                <w:color w:val="auto"/>
+                                <w:color w:val="000000"/>
                               </w:rPr>
                             </w:pPr>
                             <w:r>
                               <w:rPr>
-                                <w:color w:val="auto"/>
+                                <w:color w:val="000000"/>
                               </w:rPr>
                             </w:r>
                           </w:p>
@@ -2909,7 +2915,7 @@
             <w:tcBorders/>
             <w:shd w:fill="auto" w:val="clear"/>
             <w:tcMar>
-              <w:left w:w="108" w:type="dxa"/>
+              <w:left w:w="103" w:type="dxa"/>
             </w:tcMar>
           </w:tcPr>
           <w:p>
@@ -2940,7 +2946,7 @@
                       <wp:positionV relativeFrom="paragraph">
                         <wp:posOffset>113665</wp:posOffset>
                       </wp:positionV>
-                      <wp:extent cx="274955" cy="210820"/>
+                      <wp:extent cx="275590" cy="211455"/>
                       <wp:effectExtent l="5715" t="9525" r="5715" b="8890"/>
                       <wp:wrapNone/>
                       <wp:docPr id="31" name="Text Box 90"/>
@@ -2951,7 +2957,7 @@
                             <wps:spPr>
                               <a:xfrm>
                                 <a:off x="0" y="0"/>
-                                <a:ext cx="274320" cy="210240"/>
+                                <a:ext cx="275040" cy="210960"/>
                               </a:xfrm>
                               <a:prstGeom prst="rect">
                                 <a:avLst/>
@@ -2977,13 +2983,14 @@
                                 <w:p>
                                   <w:pPr>
                                     <w:pStyle w:val="FrameContents"/>
+                                    <w:spacing w:before="0" w:after="200"/>
                                     <w:rPr>
-                                      <w:color w:val="auto"/>
+                                      <w:color w:val="000000"/>
                                     </w:rPr>
                                   </w:pPr>
                                   <w:r>
                                     <w:rPr>
-                                      <w:color w:val="auto"/>
+                                      <w:color w:val="000000"/>
                                     </w:rPr>
                                   </w:r>
                                 </w:p>
@@ -3000,7 +3007,7 @@
                 </mc:Choice>
                 <mc:Fallback>
                   <w:pict>
-                    <v:rect id="shape_0" ID="Text Box 90" fillcolor="white" stroked="t" style="position:absolute;margin-left:18.2pt;margin-top:8.95pt;width:21.55pt;height:16.5pt" wp14:anchorId="51432DF4">
+                    <v:rect id="shape_0" ID="Text Box 90" fillcolor="white" stroked="t" style="position:absolute;margin-left:18.2pt;margin-top:8.95pt;width:21.6pt;height:16.55pt" wp14:anchorId="51432DF4">
                       <w10:wrap type="none"/>
                       <v:fill o:detectmouseclick="t" type="solid" color2="black"/>
                       <v:stroke color="black" weight="9360" joinstyle="miter" endcap="flat"/>
@@ -3009,13 +3016,14 @@
                           <w:p>
                             <w:pPr>
                               <w:pStyle w:val="FrameContents"/>
+                              <w:spacing w:before="0" w:after="200"/>
                               <w:rPr>
-                                <w:color w:val="auto"/>
+                                <w:color w:val="000000"/>
                               </w:rPr>
                             </w:pPr>
                             <w:r>
                               <w:rPr>
-                                <w:color w:val="auto"/>
+                                <w:color w:val="000000"/>
                               </w:rPr>
                             </w:r>
                           </w:p>
@@ -3059,7 +3067,7 @@
             <w:tcBorders/>
             <w:shd w:fill="auto" w:val="clear"/>
             <w:tcMar>
-              <w:left w:w="108" w:type="dxa"/>
+              <w:left w:w="103" w:type="dxa"/>
             </w:tcMar>
           </w:tcPr>
           <w:p>
@@ -3108,7 +3116,7 @@
             <w:tcBorders/>
             <w:shd w:fill="auto" w:val="clear"/>
             <w:tcMar>
-              <w:left w:w="108" w:type="dxa"/>
+              <w:left w:w="103" w:type="dxa"/>
             </w:tcMar>
           </w:tcPr>
           <w:p>
@@ -3139,7 +3147,7 @@
                       <wp:positionV relativeFrom="paragraph">
                         <wp:posOffset>113665</wp:posOffset>
                       </wp:positionV>
-                      <wp:extent cx="274955" cy="210820"/>
+                      <wp:extent cx="275590" cy="211455"/>
                       <wp:effectExtent l="6350" t="12700" r="5080" b="5715"/>
                       <wp:wrapNone/>
                       <wp:docPr id="33" name="Text Box 107"/>
@@ -3150,7 +3158,7 @@
                             <wps:spPr>
                               <a:xfrm>
                                 <a:off x="0" y="0"/>
-                                <a:ext cx="274320" cy="210240"/>
+                                <a:ext cx="275040" cy="210960"/>
                               </a:xfrm>
                               <a:prstGeom prst="rect">
                                 <a:avLst/>
@@ -3176,13 +3184,14 @@
                                 <w:p>
                                   <w:pPr>
                                     <w:pStyle w:val="FrameContents"/>
+                                    <w:spacing w:before="0" w:after="200"/>
                                     <w:rPr>
-                                      <w:color w:val="auto"/>
+                                      <w:color w:val="000000"/>
                                     </w:rPr>
                                   </w:pPr>
                                   <w:r>
                                     <w:rPr>
-                                      <w:color w:val="auto"/>
+                                      <w:color w:val="000000"/>
                                     </w:rPr>
                                   </w:r>
                                 </w:p>
@@ -3199,7 +3208,7 @@
                 </mc:Choice>
                 <mc:Fallback>
                   <w:pict>
-                    <v:rect id="shape_0" ID="Text Box 107" fillcolor="white" stroked="t" style="position:absolute;margin-left:22.25pt;margin-top:8.95pt;width:21.55pt;height:16.5pt" wp14:anchorId="51432DF6">
+                    <v:rect id="shape_0" ID="Text Box 107" fillcolor="white" stroked="t" style="position:absolute;margin-left:22.25pt;margin-top:8.95pt;width:21.6pt;height:16.55pt" wp14:anchorId="51432DF6">
                       <w10:wrap type="none"/>
                       <v:fill o:detectmouseclick="t" type="solid" color2="black"/>
                       <v:stroke color="black" weight="9360" joinstyle="miter" endcap="flat"/>
@@ -3208,13 +3217,14 @@
                           <w:p>
                             <w:pPr>
                               <w:pStyle w:val="FrameContents"/>
+                              <w:spacing w:before="0" w:after="200"/>
                               <w:rPr>
-                                <w:color w:val="auto"/>
+                                <w:color w:val="000000"/>
                               </w:rPr>
                             </w:pPr>
                             <w:r>
                               <w:rPr>
-                                <w:color w:val="auto"/>
+                                <w:color w:val="000000"/>
                               </w:rPr>
                             </w:r>
                           </w:p>
@@ -3253,7 +3263,7 @@
             <w:tcBorders/>
             <w:shd w:fill="auto" w:val="clear"/>
             <w:tcMar>
-              <w:left w:w="108" w:type="dxa"/>
+              <w:left w:w="103" w:type="dxa"/>
             </w:tcMar>
           </w:tcPr>
           <w:p>
@@ -3284,7 +3294,7 @@
                       <wp:positionV relativeFrom="paragraph">
                         <wp:posOffset>113665</wp:posOffset>
                       </wp:positionV>
-                      <wp:extent cx="274955" cy="210820"/>
+                      <wp:extent cx="275590" cy="211455"/>
                       <wp:effectExtent l="12700" t="12700" r="8255" b="5715"/>
                       <wp:wrapNone/>
                       <wp:docPr id="35" name="Text Box 108"/>
@@ -3295,7 +3305,7 @@
                             <wps:spPr>
                               <a:xfrm>
                                 <a:off x="0" y="0"/>
-                                <a:ext cx="274320" cy="210240"/>
+                                <a:ext cx="275040" cy="210960"/>
                               </a:xfrm>
                               <a:prstGeom prst="rect">
                                 <a:avLst/>
@@ -3321,13 +3331,14 @@
                                 <w:p>
                                   <w:pPr>
                                     <w:pStyle w:val="FrameContents"/>
+                                    <w:spacing w:before="0" w:after="200"/>
                                     <w:rPr>
-                                      <w:color w:val="auto"/>
+                                      <w:color w:val="000000"/>
                                     </w:rPr>
                                   </w:pPr>
                                   <w:r>
                                     <w:rPr>
-                                      <w:color w:val="auto"/>
+                                      <w:color w:val="000000"/>
                                     </w:rPr>
                                   </w:r>
                                 </w:p>
@@ -3344,7 +3355,7 @@
                 </mc:Choice>
                 <mc:Fallback>
                   <w:pict>
-                    <v:rect id="shape_0" ID="Text Box 108" fillcolor="white" stroked="t" style="position:absolute;margin-left:18.2pt;margin-top:8.95pt;width:21.55pt;height:16.5pt" wp14:anchorId="51432DF8">
+                    <v:rect id="shape_0" ID="Text Box 108" fillcolor="white" stroked="t" style="position:absolute;margin-left:18.2pt;margin-top:8.95pt;width:21.6pt;height:16.55pt" wp14:anchorId="51432DF8">
                       <w10:wrap type="none"/>
                       <v:fill o:detectmouseclick="t" type="solid" color2="black"/>
                       <v:stroke color="black" weight="9360" joinstyle="miter" endcap="flat"/>
@@ -3353,13 +3364,14 @@
                           <w:p>
                             <w:pPr>
                               <w:pStyle w:val="FrameContents"/>
+                              <w:spacing w:before="0" w:after="200"/>
                               <w:rPr>
-                                <w:color w:val="auto"/>
+                                <w:color w:val="000000"/>
                               </w:rPr>
                             </w:pPr>
                             <w:r>
                               <w:rPr>
-                                <w:color w:val="auto"/>
+                                <w:color w:val="000000"/>
                               </w:rPr>
                             </w:r>
                           </w:p>
@@ -3398,7 +3410,7 @@
             <w:tcBorders/>
             <w:shd w:fill="auto" w:val="clear"/>
             <w:tcMar>
-              <w:left w:w="108" w:type="dxa"/>
+              <w:left w:w="103" w:type="dxa"/>
             </w:tcMar>
           </w:tcPr>
           <w:p>
@@ -3487,7 +3499,7 @@
             <w:tcBorders/>
             <w:shd w:fill="auto" w:val="clear"/>
             <w:tcMar>
-              <w:left w:w="108" w:type="dxa"/>
+              <w:left w:w="103" w:type="dxa"/>
             </w:tcMar>
           </w:tcPr>
           <w:p>
@@ -3597,7 +3609,42 @@
         </w:rPr>
       </w:pPr>
       <w:r>
+        <w:rPr>
+          <w:rFonts w:eastAsia="Comic Sans MS" w:cs="Arial" w:ascii="Arial" w:hAnsi="Arial"/>
+          <w:sz w:val="20"/>
+        </w:rPr>
+      </w:r>
+    </w:p>
+    <w:p>
+      <w:pPr>
+        <w:pStyle w:val="Normal"/>
+        <w:spacing w:lineRule="auto" w:line="240" w:before="0" w:after="0"/>
         <w:rPr/>
+      </w:pPr>
+      <w:r>
+        <w:rPr>
+          <w:rFonts w:eastAsia="Comic Sans MS" w:cs="Arial" w:ascii="Arial" w:hAnsi="Arial"/>
+          <w:sz w:val="20"/>
+        </w:rPr>
+        <w:tab/>
+        <w:t>The aim of the project is to develop a tool/plugin for the procedural content generation of levels within mobile games using evolutionary algorithms.</w:t>
+      </w:r>
+    </w:p>
+    <w:p>
+      <w:pPr>
+        <w:pStyle w:val="Normal"/>
+        <w:spacing w:lineRule="auto" w:line="240" w:before="0" w:after="0"/>
+        <w:rPr>
+          <w:rFonts w:ascii="Arial" w:hAnsi="Arial" w:eastAsia="Comic Sans MS" w:cs="Arial"/>
+          <w:sz w:val="20"/>
+        </w:rPr>
+      </w:pPr>
+      <w:r>
+        <w:rPr>
+          <w:rFonts w:eastAsia="Comic Sans MS" w:cs="Arial" w:ascii="Arial" w:hAnsi="Arial"/>
+          <w:sz w:val="20"/>
+        </w:rPr>
+        <w:tab/>
       </w:r>
     </w:p>
     <w:p>
@@ -3608,63 +3655,29 @@
       </w:pPr>
       <w:r>
         <w:rPr>
+          <w:rFonts w:eastAsia="Times New Roman" w:cs="Arial" w:ascii="Arial" w:hAnsi="Arial"/>
+          <w:b/>
+        </w:rPr>
+        <w:t>Project Background</w:t>
+      </w:r>
+    </w:p>
+    <w:p>
+      <w:pPr>
+        <w:pStyle w:val="Normal"/>
+        <w:spacing w:lineRule="auto" w:line="240" w:before="0" w:after="0"/>
+        <w:rPr>
+          <w:rFonts w:ascii="Arial" w:hAnsi="Arial" w:eastAsia="Comic Sans MS" w:cs="Arial"/>
+          <w:b/>
+          <w:b/>
+          <w:sz w:val="20"/>
+        </w:rPr>
+      </w:pPr>
+      <w:r>
+        <w:rPr>
           <w:rFonts w:eastAsia="Comic Sans MS" w:cs="Arial" w:ascii="Arial" w:hAnsi="Arial"/>
-          <w:sz w:val="20"/>
-        </w:rPr>
-        <w:tab/>
-      </w:r>
-      <w:r>
-        <w:rPr>
-          <w:rFonts w:eastAsia="Comic Sans MS" w:cs="Arial" w:ascii="Arial" w:hAnsi="Arial"/>
-          <w:sz w:val="20"/>
-        </w:rPr>
-        <w:t>The aim of the project is to develop a tool/plugin for the procedural content generation of levels within mobile games using evolutionary algorithms.</w:t>
-      </w:r>
-    </w:p>
-    <w:p>
-      <w:pPr>
-        <w:pStyle w:val="Normal"/>
-        <w:spacing w:lineRule="auto" w:line="240" w:before="0" w:after="0"/>
-        <w:rPr>
-          <w:rFonts w:ascii="Arial" w:hAnsi="Arial" w:eastAsia="Comic Sans MS" w:cs="Arial"/>
-          <w:sz w:val="20"/>
-        </w:rPr>
-      </w:pPr>
-      <w:r>
-        <w:rPr>
-          <w:rFonts w:eastAsia="Comic Sans MS" w:cs="Arial" w:ascii="Arial" w:hAnsi="Arial"/>
-          <w:sz w:val="20"/>
-        </w:rPr>
-        <w:tab/>
-      </w:r>
-    </w:p>
-    <w:p>
-      <w:pPr>
-        <w:pStyle w:val="Normal"/>
-        <w:spacing w:lineRule="auto" w:line="240" w:before="0" w:after="0"/>
-        <w:rPr/>
-      </w:pPr>
-      <w:r>
-        <w:rPr>
-          <w:rFonts w:eastAsia="Times New Roman" w:cs="Arial" w:ascii="Arial" w:hAnsi="Arial"/>
-          <w:b/>
-        </w:rPr>
-        <w:t>Project Background</w:t>
-      </w:r>
-    </w:p>
-    <w:p>
-      <w:pPr>
-        <w:pStyle w:val="Normal"/>
-        <w:spacing w:lineRule="auto" w:line="240" w:before="0" w:after="0"/>
-        <w:rPr>
-          <w:rFonts w:ascii="Arial" w:hAnsi="Arial" w:eastAsia="Comic Sans MS" w:cs="Arial"/>
-          <w:b/>
-          <w:b/>
-          <w:sz w:val="20"/>
-        </w:rPr>
-      </w:pPr>
-      <w:r>
-        <w:rPr/>
+          <w:b/>
+          <w:sz w:val="20"/>
+        </w:rPr>
       </w:r>
     </w:p>
     <w:p>
@@ -3788,14 +3801,24 @@
           <w:rFonts w:eastAsia="Comic Sans MS" w:cs="Arial" w:ascii="Arial" w:hAnsi="Arial"/>
           <w:sz w:val="20"/>
         </w:rPr>
-        <w:t xml:space="preserve">:  </w:t>
-      </w:r>
+        <w:t>:  Develop a procedural content generation system to generate levels within mobile games.</w:t>
+      </w:r>
+    </w:p>
+    <w:p>
+      <w:pPr>
+        <w:pStyle w:val="Normal"/>
+        <w:spacing w:lineRule="auto" w:line="240" w:before="0" w:after="0"/>
+        <w:ind w:left="720" w:hanging="0"/>
+        <w:rPr>
+          <w:rFonts w:ascii="Arial" w:hAnsi="Arial" w:eastAsia="Comic Sans MS" w:cs="Arial"/>
+          <w:sz w:val="20"/>
+        </w:rPr>
+      </w:pPr>
       <w:r>
         <w:rPr>
           <w:rFonts w:eastAsia="Comic Sans MS" w:cs="Arial" w:ascii="Arial" w:hAnsi="Arial"/>
           <w:sz w:val="20"/>
         </w:rPr>
-        <w:t>Develop a procedural content generation system to generate levels within mobile games.</w:t>
       </w:r>
     </w:p>
     <w:p>
@@ -3811,8 +3834,17 @@
       <w:r>
         <w:rPr>
           <w:rFonts w:eastAsia="Comic Sans MS" w:cs="Arial" w:ascii="Arial" w:hAnsi="Arial"/>
-          <w:sz w:val="20"/>
-        </w:rPr>
+          <w:b/>
+          <w:sz w:val="20"/>
+        </w:rPr>
+        <w:t>Objectives</w:t>
+      </w:r>
+      <w:r>
+        <w:rPr>
+          <w:rFonts w:eastAsia="Comic Sans MS" w:cs="Arial" w:ascii="Arial" w:hAnsi="Arial"/>
+          <w:sz w:val="20"/>
+        </w:rPr>
+        <w:t>:  a list of specific, measurable objectives, each of which is likely to result in a deliverable.  They specify all the work tasks to be undertaken to meet the stated aim.  They will vary from project to project, as every project is different, but some examples are provided below.</w:t>
       </w:r>
     </w:p>
     <w:p>
@@ -3828,45 +3860,25 @@
       <w:r>
         <w:rPr>
           <w:rFonts w:eastAsia="Comic Sans MS" w:cs="Arial" w:ascii="Arial" w:hAnsi="Arial"/>
-          <w:b/>
-          <w:sz w:val="20"/>
-        </w:rPr>
-        <w:t>Objectives</w:t>
-      </w:r>
+          <w:sz w:val="20"/>
+        </w:rPr>
+      </w:r>
+    </w:p>
+    <w:p>
+      <w:pPr>
+        <w:pStyle w:val="Normal"/>
+        <w:spacing w:lineRule="auto" w:line="240" w:before="0" w:after="0"/>
+        <w:ind w:left="1080" w:hanging="0"/>
+        <w:rPr>
+          <w:rFonts w:ascii="Arial" w:hAnsi="Arial" w:eastAsia="Comic Sans MS" w:cs="Arial"/>
+          <w:sz w:val="20"/>
+        </w:rPr>
+      </w:pPr>
       <w:r>
         <w:rPr>
           <w:rFonts w:eastAsia="Comic Sans MS" w:cs="Arial" w:ascii="Arial" w:hAnsi="Arial"/>
           <w:sz w:val="20"/>
         </w:rPr>
-        <w:t>:  a list of specific, measurable objectives, each of which is likely to result in a deliverable.  They specify all the work tasks to be undertaken to meet the stated aim.  They will vary from project to project, as every project is different, but some examples are provided below.</w:t>
-      </w:r>
-    </w:p>
-    <w:p>
-      <w:pPr>
-        <w:pStyle w:val="Normal"/>
-        <w:spacing w:lineRule="auto" w:line="240" w:before="0" w:after="0"/>
-        <w:ind w:left="720" w:hanging="0"/>
-        <w:rPr>
-          <w:rFonts w:ascii="Arial" w:hAnsi="Arial" w:eastAsia="Comic Sans MS" w:cs="Arial"/>
-          <w:sz w:val="20"/>
-        </w:rPr>
-      </w:pPr>
-      <w:r>
-        <w:rPr/>
-      </w:r>
-    </w:p>
-    <w:p>
-      <w:pPr>
-        <w:pStyle w:val="Normal"/>
-        <w:spacing w:lineRule="auto" w:line="240" w:before="0" w:after="0"/>
-        <w:ind w:left="1080" w:hanging="0"/>
-        <w:rPr>
-          <w:rFonts w:ascii="Arial" w:hAnsi="Arial" w:eastAsia="Comic Sans MS" w:cs="Arial"/>
-          <w:sz w:val="20"/>
-        </w:rPr>
-      </w:pPr>
-      <w:r>
-        <w:rPr/>
       </w:r>
     </w:p>
     <w:p>
@@ -3938,7 +3950,21 @@
           <w:rFonts w:eastAsia="Comic Sans MS" w:cs="Arial" w:ascii="Arial" w:hAnsi="Arial"/>
           <w:sz w:val="20"/>
         </w:rPr>
-        <w:t>To develop a procedural content generation tool for the creation of game levels.</w:t>
+        <w:t xml:space="preserve">To develop a procedural content generation tool for the creation of game levels </w:t>
+      </w:r>
+      <w:r>
+        <w:rPr>
+          <w:rFonts w:eastAsia="Comic Sans MS" w:cs="Arial" w:ascii="Arial" w:hAnsi="Arial"/>
+          <w:sz w:val="20"/>
+        </w:rPr>
+        <w:t>incorporating the player context and making use of an evolutionary algorithm</w:t>
+      </w:r>
+      <w:r>
+        <w:rPr>
+          <w:rFonts w:eastAsia="Comic Sans MS" w:cs="Arial" w:ascii="Arial" w:hAnsi="Arial"/>
+          <w:sz w:val="20"/>
+        </w:rPr>
+        <w:t>.</w:t>
       </w:r>
     </w:p>
     <w:p>
@@ -4162,14 +4188,7 @@
           <w:rFonts w:eastAsia="Comic Sans MS" w:cs="Arial" w:ascii="Arial" w:hAnsi="Arial"/>
           <w:sz w:val="20"/>
         </w:rPr>
-        <w:t>System</w:t>
-      </w:r>
-      <w:r>
-        <w:rPr>
-          <w:rFonts w:eastAsia="Comic Sans MS" w:cs="Arial" w:ascii="Arial" w:hAnsi="Arial"/>
-          <w:sz w:val="20"/>
-        </w:rPr>
-        <w:t xml:space="preserve"> requirements specification</w:t>
+        <w:t>System requirements specification</w:t>
       </w:r>
     </w:p>
     <w:p>
@@ -4341,14 +4360,7 @@
           <w:rFonts w:eastAsia="Comic Sans MS" w:cs="Arial" w:ascii="Arial" w:hAnsi="Arial"/>
           <w:sz w:val="20"/>
         </w:rPr>
-        <w:t xml:space="preserve">any </w:t>
-      </w:r>
-      <w:r>
-        <w:rPr>
-          <w:rFonts w:eastAsia="Comic Sans MS" w:cs="Arial" w:ascii="Arial" w:hAnsi="Arial"/>
-          <w:sz w:val="20"/>
-        </w:rPr>
-        <w:t>further design documentation</w:t>
+        <w:t>any further design documentation</w:t>
       </w:r>
     </w:p>
     <w:p>
@@ -4439,7 +4451,10 @@
         </w:rPr>
       </w:pPr>
       <w:r>
-        <w:rPr/>
+        <w:rPr>
+          <w:rFonts w:eastAsia="Comic Sans MS" w:cs="Arial" w:ascii="Arial" w:hAnsi="Arial"/>
+          <w:sz w:val="20"/>
+        </w:rPr>
       </w:r>
     </w:p>
     <w:p>
@@ -4488,7 +4503,10 @@
         </w:rPr>
       </w:pPr>
       <w:r>
-        <w:rPr/>
+        <w:rPr>
+          <w:rFonts w:eastAsia="Comic Sans MS" w:cs="Arial" w:ascii="Arial" w:hAnsi="Arial"/>
+          <w:sz w:val="20"/>
+        </w:rPr>
       </w:r>
     </w:p>
     <w:p>
@@ -4593,7 +4611,10 @@
         </w:rPr>
       </w:pPr>
       <w:r>
-        <w:rPr/>
+        <w:rPr>
+          <w:rFonts w:eastAsia="Comic Sans MS" w:cs="Arial" w:ascii="Arial" w:hAnsi="Arial"/>
+          <w:sz w:val="20"/>
+        </w:rPr>
       </w:r>
     </w:p>
     <w:p>
@@ -4622,84 +4643,7 @@
           <w:i/>
           <w:iCs/>
         </w:rPr>
-        <w:t>IEEE T</w:t>
-      </w:r>
-      <w:r>
-        <w:rPr>
-          <w:i/>
-          <w:iCs/>
-        </w:rPr>
-        <w:t>ransactions</w:t>
-      </w:r>
-      <w:r>
-        <w:rPr>
-          <w:i/>
-          <w:iCs/>
-        </w:rPr>
-        <w:t xml:space="preserve"> </w:t>
-      </w:r>
-      <w:r>
-        <w:rPr>
-          <w:i/>
-          <w:iCs/>
-        </w:rPr>
-        <w:t>on</w:t>
-      </w:r>
-      <w:r>
-        <w:rPr>
-          <w:i/>
-          <w:iCs/>
-        </w:rPr>
-        <w:t xml:space="preserve"> C</w:t>
-      </w:r>
-      <w:r>
-        <w:rPr>
-          <w:i/>
-          <w:iCs/>
-        </w:rPr>
-        <w:t>omputational</w:t>
-      </w:r>
-      <w:r>
-        <w:rPr>
-          <w:i/>
-          <w:iCs/>
-        </w:rPr>
-        <w:t xml:space="preserve"> </w:t>
-      </w:r>
-      <w:r>
-        <w:rPr>
-          <w:i/>
-          <w:iCs/>
-        </w:rPr>
-        <w:t>Intelligence and</w:t>
-      </w:r>
-      <w:r>
-        <w:rPr>
-          <w:i/>
-          <w:iCs/>
-        </w:rPr>
-        <w:t xml:space="preserve"> AI </w:t>
-      </w:r>
-      <w:r>
-        <w:rPr>
-          <w:i/>
-          <w:iCs/>
-        </w:rPr>
-        <w:t>in</w:t>
-      </w:r>
-      <w:r>
-        <w:rPr>
-          <w:i/>
-          <w:iCs/>
-        </w:rPr>
-        <w:t xml:space="preserve"> G</w:t>
-      </w:r>
-      <w:r>
-        <w:rPr>
-          <w:i/>
-          <w:iCs/>
-        </w:rPr>
-        <w:t xml:space="preserve">ames, </w:t>
+        <w:t xml:space="preserve">IEEE Transactions on Computational Intelligence and AI in Games, </w:t>
       </w:r>
       <w:r>
         <w:rPr>
@@ -4708,7 +4652,7 @@
         </w:rPr>
         <w:t xml:space="preserve">[Online], 2011, Vol 3. Available from: </w:t>
       </w:r>
-      <w:hyperlink r:id="rId5">
+      <w:hyperlink r:id="rId4">
         <w:r>
           <w:rPr>
             <w:rStyle w:val="InternetLink"/>
@@ -4826,7 +4770,9 @@
         </w:rPr>
       </w:pPr>
       <w:r>
-        <w:rPr/>
+        <w:rPr>
+          <w:rFonts w:eastAsia="Times New Roman" w:cs="Arial" w:ascii="Arial" w:hAnsi="Arial"/>
+        </w:rPr>
       </w:r>
     </w:p>
     <w:p>
@@ -5158,10 +5104,7 @@
       <w:pPr>
         <w:pStyle w:val="Normal"/>
         <w:spacing w:lineRule="auto" w:line="240" w:before="0" w:after="0"/>
-        <w:rPr>
-          <w:rFonts w:ascii="Arial" w:hAnsi="Arial" w:eastAsia="Comic Sans MS" w:cs="Arial"/>
-          <w:sz w:val="20"/>
-        </w:rPr>
+        <w:rPr/>
       </w:pPr>
       <w:r>
         <w:rPr/>
@@ -5193,6 +5136,8 @@
       </w:pPr>
       <w:rPr>
         <w:rFonts w:ascii="Symbol" w:hAnsi="Symbol" w:cs="Symbol" w:hint="default"/>
+        <w:sz w:val="20"/>
+        <w:rFonts w:cs="Symbol"/>
       </w:rPr>
     </w:lvl>
     <w:lvl w:ilvl="1">
@@ -5218,6 +5163,7 @@
       </w:pPr>
       <w:rPr>
         <w:rFonts w:ascii="Wingdings" w:hAnsi="Wingdings" w:cs="Wingdings" w:hint="default"/>
+        <w:rFonts w:cs="Wingdings"/>
       </w:rPr>
     </w:lvl>
     <w:lvl w:ilvl="3">
@@ -5230,6 +5176,8 @@
       </w:pPr>
       <w:rPr>
         <w:rFonts w:ascii="Symbol" w:hAnsi="Symbol" w:cs="Symbol" w:hint="default"/>
+        <w:sz w:val="20"/>
+        <w:rFonts w:cs="Symbol"/>
       </w:rPr>
     </w:lvl>
     <w:lvl w:ilvl="4">
@@ -5255,6 +5203,7 @@
       </w:pPr>
       <w:rPr>
         <w:rFonts w:ascii="Wingdings" w:hAnsi="Wingdings" w:cs="Wingdings" w:hint="default"/>
+        <w:rFonts w:cs="Wingdings"/>
       </w:rPr>
     </w:lvl>
     <w:lvl w:ilvl="6">
@@ -5267,6 +5216,8 @@
       </w:pPr>
       <w:rPr>
         <w:rFonts w:ascii="Symbol" w:hAnsi="Symbol" w:cs="Symbol" w:hint="default"/>
+        <w:sz w:val="20"/>
+        <w:rFonts w:cs="Symbol"/>
       </w:rPr>
     </w:lvl>
     <w:lvl w:ilvl="7">
@@ -5292,6 +5243,7 @@
       </w:pPr>
       <w:rPr>
         <w:rFonts w:ascii="Wingdings" w:hAnsi="Wingdings" w:cs="Wingdings" w:hint="default"/>
+        <w:rFonts w:cs="Wingdings"/>
       </w:rPr>
     </w:lvl>
   </w:abstractNum>
@@ -5306,6 +5258,8 @@
       </w:pPr>
       <w:rPr>
         <w:rFonts w:ascii="Symbol" w:hAnsi="Symbol" w:cs="Symbol" w:hint="default"/>
+        <w:sz w:val="20"/>
+        <w:rFonts w:cs="Symbol"/>
       </w:rPr>
     </w:lvl>
     <w:lvl w:ilvl="1">
@@ -5331,6 +5285,7 @@
       </w:pPr>
       <w:rPr>
         <w:rFonts w:ascii="Wingdings" w:hAnsi="Wingdings" w:cs="Wingdings" w:hint="default"/>
+        <w:rFonts w:cs="Wingdings"/>
       </w:rPr>
     </w:lvl>
     <w:lvl w:ilvl="3">
@@ -5343,6 +5298,8 @@
       </w:pPr>
       <w:rPr>
         <w:rFonts w:ascii="Symbol" w:hAnsi="Symbol" w:cs="Symbol" w:hint="default"/>
+        <w:sz w:val="20"/>
+        <w:rFonts w:cs="Symbol"/>
       </w:rPr>
     </w:lvl>
     <w:lvl w:ilvl="4">
@@ -5368,6 +5325,7 @@
       </w:pPr>
       <w:rPr>
         <w:rFonts w:ascii="Wingdings" w:hAnsi="Wingdings" w:cs="Wingdings" w:hint="default"/>
+        <w:rFonts w:cs="Wingdings"/>
       </w:rPr>
     </w:lvl>
     <w:lvl w:ilvl="6">
@@ -5380,6 +5338,8 @@
       </w:pPr>
       <w:rPr>
         <w:rFonts w:ascii="Symbol" w:hAnsi="Symbol" w:cs="Symbol" w:hint="default"/>
+        <w:sz w:val="20"/>
+        <w:rFonts w:cs="Symbol"/>
       </w:rPr>
     </w:lvl>
     <w:lvl w:ilvl="7">
@@ -5405,6 +5365,7 @@
       </w:pPr>
       <w:rPr>
         <w:rFonts w:ascii="Wingdings" w:hAnsi="Wingdings" w:cs="Wingdings" w:hint="default"/>
+        <w:rFonts w:cs="Wingdings"/>
       </w:rPr>
     </w:lvl>
   </w:abstractNum>
@@ -6141,7 +6102,6 @@
     <w:rPrDefault>
       <w:rPr>
         <w:rFonts w:ascii="Calibri" w:hAnsi="Calibri" w:eastAsia="" w:cs="" w:asciiTheme="minorHAnsi" w:cstheme="minorBidi" w:eastAsiaTheme="minorEastAsia" w:hAnsiTheme="minorHAnsi"/>
-        <w:sz w:val="22"/>
         <w:szCs w:val="22"/>
         <w:lang w:val="en-GB" w:eastAsia="en-GB" w:bidi="ar-SA"/>
       </w:rPr>
@@ -6536,7 +6496,7 @@
     </w:pPr>
     <w:rPr>
       <w:rFonts w:ascii="Calibri" w:hAnsi="Calibri" w:eastAsia="" w:cs="" w:asciiTheme="minorHAnsi" w:cstheme="minorBidi" w:eastAsiaTheme="minorEastAsia" w:hAnsiTheme="minorHAnsi"/>
-      <w:color w:val="auto"/>
+      <w:color w:val="00000A"/>
       <w:sz w:val="22"/>
       <w:szCs w:val="22"/>
       <w:lang w:val="en-GB" w:eastAsia="en-GB" w:bidi="ar-SA"/>
@@ -6606,6 +6566,35 @@
     <w:qFormat/>
     <w:rPr>
       <w:rFonts w:ascii="OpenSymbol" w:hAnsi="OpenSymbol" w:eastAsia="OpenSymbol" w:cs="OpenSymbol"/>
+    </w:rPr>
+  </w:style>
+  <w:style w:type="character" w:styleId="ListLabel2">
+    <w:name w:val="ListLabel 2"/>
+    <w:qFormat/>
+    <w:rPr>
+      <w:rFonts w:ascii="Arial" w:hAnsi="Arial" w:cs="Symbol"/>
+      <w:sz w:val="20"/>
+    </w:rPr>
+  </w:style>
+  <w:style w:type="character" w:styleId="ListLabel3">
+    <w:name w:val="ListLabel 3"/>
+    <w:qFormat/>
+    <w:rPr>
+      <w:rFonts w:cs="Courier New"/>
+    </w:rPr>
+  </w:style>
+  <w:style w:type="character" w:styleId="ListLabel4">
+    <w:name w:val="ListLabel 4"/>
+    <w:qFormat/>
+    <w:rPr>
+      <w:rFonts w:cs="Wingdings"/>
+    </w:rPr>
+  </w:style>
+  <w:style w:type="character" w:styleId="ListLabel5">
+    <w:name w:val="ListLabel 5"/>
+    <w:qFormat/>
+    <w:rPr>
+      <w:rFonts w:cs="OpenSymbol"/>
     </w:rPr>
   </w:style>
   <w:style w:type="paragraph" w:styleId="Heading">

</xml_diff>

<commit_message>
Add first progress report and made minor changes to the ethical review and project contract to clarify focus on mobile games and ethics of play testing.
</commit_message>
<xml_diff>
--- a/Project_Contract.docx
+++ b/Project_Contract.docx
@@ -136,12 +136,6 @@
         </w:rPr>
         <w:t>Project Title:</w:t>
         <w:tab/>
-      </w:r>
-      <w:r>
-        <w:rPr>
-          <w:rFonts w:eastAsia="Times New Roman" w:cs="Arial" w:ascii="Arial" w:hAnsi="Arial"/>
-          <w:b/>
-        </w:rPr>
         <w:t>Procedural Content Generation for Mobile Games</w:t>
       </w:r>
     </w:p>
@@ -371,10 +365,10 @@
         <w:tblStyle w:val="TableGrid"/>
         <w:tblW w:w="9889" w:type="dxa"/>
         <w:jc w:val="left"/>
-        <w:tblInd w:w="-5" w:type="dxa"/>
+        <w:tblInd w:w="-10" w:type="dxa"/>
         <w:tblCellMar>
           <w:top w:w="0" w:type="dxa"/>
-          <w:left w:w="103" w:type="dxa"/>
+          <w:left w:w="98" w:type="dxa"/>
           <w:bottom w:w="0" w:type="dxa"/>
           <w:right w:w="108" w:type="dxa"/>
         </w:tblCellMar>
@@ -399,7 +393,7 @@
             <w:tcBorders/>
             <w:shd w:fill="auto" w:val="clear"/>
             <w:tcMar>
-              <w:left w:w="103" w:type="dxa"/>
+              <w:left w:w="98" w:type="dxa"/>
             </w:tcMar>
           </w:tcPr>
           <w:p>
@@ -451,7 +445,7 @@
             <w:tcBorders/>
             <w:shd w:fill="auto" w:val="clear"/>
             <w:tcMar>
-              <w:left w:w="103" w:type="dxa"/>
+              <w:left w:w="98" w:type="dxa"/>
             </w:tcMar>
           </w:tcPr>
           <w:p>
@@ -482,7 +476,7 @@
                       <wp:positionV relativeFrom="paragraph">
                         <wp:posOffset>113665</wp:posOffset>
                       </wp:positionV>
-                      <wp:extent cx="275590" cy="211455"/>
+                      <wp:extent cx="276225" cy="212090"/>
                       <wp:effectExtent l="10160" t="6985" r="10795" b="11430"/>
                       <wp:wrapNone/>
                       <wp:docPr id="1" name="Text Box 105"/>
@@ -493,7 +487,7 @@
                             <wps:spPr>
                               <a:xfrm>
                                 <a:off x="0" y="0"/>
-                                <a:ext cx="275040" cy="210960"/>
+                                <a:ext cx="275760" cy="211320"/>
                               </a:xfrm>
                               <a:prstGeom prst="rect">
                                 <a:avLst/>
@@ -520,14 +514,10 @@
                                   <w:pPr>
                                     <w:pStyle w:val="FrameContents"/>
                                     <w:spacing w:before="0" w:after="200"/>
-                                    <w:rPr>
-                                      <w:color w:val="000000"/>
-                                    </w:rPr>
+                                    <w:rPr/>
                                   </w:pPr>
                                   <w:r>
-                                    <w:rPr>
-                                      <w:color w:val="000000"/>
-                                    </w:rPr>
+                                    <w:rPr/>
                                   </w:r>
                                 </w:p>
                               </w:txbxContent>
@@ -543,7 +533,7 @@
                 </mc:Choice>
                 <mc:Fallback>
                   <w:pict>
-                    <v:rect id="shape_0" ID="Text Box 105" fillcolor="white" stroked="t" style="position:absolute;margin-left:22.25pt;margin-top:8.95pt;width:21.6pt;height:16.55pt" wp14:anchorId="51432DD6">
+                    <v:rect id="shape_0" ID="Text Box 105" fillcolor="white" stroked="t" style="position:absolute;margin-left:22.25pt;margin-top:8.95pt;width:21.65pt;height:16.6pt" wp14:anchorId="51432DD6">
                       <w10:wrap type="none"/>
                       <v:fill o:detectmouseclick="t" type="solid" color2="black"/>
                       <v:stroke color="black" weight="9360" joinstyle="miter" endcap="flat"/>
@@ -553,14 +543,10 @@
                             <w:pPr>
                               <w:pStyle w:val="FrameContents"/>
                               <w:spacing w:before="0" w:after="200"/>
-                              <w:rPr>
-                                <w:color w:val="000000"/>
-                              </w:rPr>
+                              <w:rPr/>
                             </w:pPr>
                             <w:r>
-                              <w:rPr>
-                                <w:color w:val="000000"/>
-                              </w:rPr>
+                              <w:rPr/>
                             </w:r>
                           </w:p>
                         </w:txbxContent>
@@ -598,7 +584,7 @@
             <w:tcBorders/>
             <w:shd w:fill="auto" w:val="clear"/>
             <w:tcMar>
-              <w:left w:w="103" w:type="dxa"/>
+              <w:left w:w="98" w:type="dxa"/>
             </w:tcMar>
           </w:tcPr>
           <w:p>
@@ -629,7 +615,7 @@
                       <wp:positionV relativeFrom="paragraph">
                         <wp:posOffset>113665</wp:posOffset>
                       </wp:positionV>
-                      <wp:extent cx="275590" cy="211455"/>
+                      <wp:extent cx="276225" cy="212090"/>
                       <wp:effectExtent l="5715" t="6985" r="5715" b="11430"/>
                       <wp:wrapNone/>
                       <wp:docPr id="3" name="Text Box 106"/>
@@ -640,7 +626,7 @@
                             <wps:spPr>
                               <a:xfrm>
                                 <a:off x="0" y="0"/>
-                                <a:ext cx="275040" cy="210960"/>
+                                <a:ext cx="275760" cy="211320"/>
                               </a:xfrm>
                               <a:prstGeom prst="rect">
                                 <a:avLst/>
@@ -667,14 +653,10 @@
                                   <w:pPr>
                                     <w:pStyle w:val="FrameContents"/>
                                     <w:spacing w:before="0" w:after="200"/>
-                                    <w:rPr>
-                                      <w:color w:val="000000"/>
-                                    </w:rPr>
+                                    <w:rPr/>
                                   </w:pPr>
                                   <w:r>
-                                    <w:rPr>
-                                      <w:color w:val="000000"/>
-                                    </w:rPr>
+                                    <w:rPr/>
                                   </w:r>
                                 </w:p>
                               </w:txbxContent>
@@ -690,7 +672,7 @@
                 </mc:Choice>
                 <mc:Fallback>
                   <w:pict>
-                    <v:rect id="shape_0" ID="Text Box 106" fillcolor="white" stroked="t" style="position:absolute;margin-left:18.2pt;margin-top:8.95pt;width:21.6pt;height:16.55pt" wp14:anchorId="51432DD8">
+                    <v:rect id="shape_0" ID="Text Box 106" fillcolor="white" stroked="t" style="position:absolute;margin-left:18.2pt;margin-top:8.95pt;width:21.65pt;height:16.6pt" wp14:anchorId="51432DD8">
                       <w10:wrap type="none"/>
                       <v:fill o:detectmouseclick="t" type="solid" color2="black"/>
                       <v:stroke color="black" weight="9360" joinstyle="miter" endcap="flat"/>
@@ -700,14 +682,10 @@
                             <w:pPr>
                               <w:pStyle w:val="FrameContents"/>
                               <w:spacing w:before="0" w:after="200"/>
-                              <w:rPr>
-                                <w:color w:val="000000"/>
-                              </w:rPr>
+                              <w:rPr/>
                             </w:pPr>
                             <w:r>
-                              <w:rPr>
-                                <w:color w:val="000000"/>
-                              </w:rPr>
+                              <w:rPr/>
                             </w:r>
                           </w:p>
                         </w:txbxContent>
@@ -751,7 +729,7 @@
             <w:tcBorders/>
             <w:shd w:fill="auto" w:val="clear"/>
             <w:tcMar>
-              <w:left w:w="103" w:type="dxa"/>
+              <w:left w:w="98" w:type="dxa"/>
             </w:tcMar>
           </w:tcPr>
           <w:p>
@@ -782,7 +760,7 @@
             <w:tcBorders/>
             <w:shd w:fill="auto" w:val="clear"/>
             <w:tcMar>
-              <w:left w:w="103" w:type="dxa"/>
+              <w:left w:w="98" w:type="dxa"/>
             </w:tcMar>
           </w:tcPr>
           <w:p>
@@ -813,7 +791,7 @@
                       <wp:positionV relativeFrom="paragraph">
                         <wp:posOffset>113665</wp:posOffset>
                       </wp:positionV>
-                      <wp:extent cx="275590" cy="211455"/>
+                      <wp:extent cx="276225" cy="212090"/>
                       <wp:effectExtent l="10160" t="10160" r="10795" b="8255"/>
                       <wp:wrapNone/>
                       <wp:docPr id="5" name="Text Box 103"/>
@@ -824,7 +802,7 @@
                             <wps:spPr>
                               <a:xfrm>
                                 <a:off x="0" y="0"/>
-                                <a:ext cx="275040" cy="210960"/>
+                                <a:ext cx="275760" cy="211320"/>
                               </a:xfrm>
                               <a:prstGeom prst="rect">
                                 <a:avLst/>
@@ -851,14 +829,10 @@
                                   <w:pPr>
                                     <w:pStyle w:val="FrameContents"/>
                                     <w:spacing w:before="0" w:after="200"/>
-                                    <w:rPr>
-                                      <w:color w:val="000000"/>
-                                    </w:rPr>
+                                    <w:rPr/>
                                   </w:pPr>
                                   <w:r>
-                                    <w:rPr>
-                                      <w:color w:val="000000"/>
-                                    </w:rPr>
+                                    <w:rPr/>
                                   </w:r>
                                 </w:p>
                               </w:txbxContent>
@@ -874,7 +848,7 @@
                 </mc:Choice>
                 <mc:Fallback>
                   <w:pict>
-                    <v:rect id="shape_0" ID="Text Box 103" fillcolor="white" stroked="t" style="position:absolute;margin-left:22.25pt;margin-top:8.95pt;width:21.6pt;height:16.55pt" wp14:anchorId="51432DDA">
+                    <v:rect id="shape_0" ID="Text Box 103" fillcolor="white" stroked="t" style="position:absolute;margin-left:22.25pt;margin-top:8.95pt;width:21.65pt;height:16.6pt" wp14:anchorId="51432DDA">
                       <w10:wrap type="none"/>
                       <v:fill o:detectmouseclick="t" type="solid" color2="black"/>
                       <v:stroke color="black" weight="9360" joinstyle="miter" endcap="flat"/>
@@ -884,14 +858,10 @@
                             <w:pPr>
                               <w:pStyle w:val="FrameContents"/>
                               <w:spacing w:before="0" w:after="200"/>
-                              <w:rPr>
-                                <w:color w:val="000000"/>
-                              </w:rPr>
+                              <w:rPr/>
                             </w:pPr>
                             <w:r>
-                              <w:rPr>
-                                <w:color w:val="000000"/>
-                              </w:rPr>
+                              <w:rPr/>
                             </w:r>
                           </w:p>
                         </w:txbxContent>
@@ -929,7 +899,7 @@
             <w:tcBorders/>
             <w:shd w:fill="auto" w:val="clear"/>
             <w:tcMar>
-              <w:left w:w="103" w:type="dxa"/>
+              <w:left w:w="98" w:type="dxa"/>
             </w:tcMar>
           </w:tcPr>
           <w:p>
@@ -960,7 +930,7 @@
                       <wp:positionV relativeFrom="paragraph">
                         <wp:posOffset>113665</wp:posOffset>
                       </wp:positionV>
-                      <wp:extent cx="275590" cy="211455"/>
+                      <wp:extent cx="276225" cy="212090"/>
                       <wp:effectExtent l="5715" t="10160" r="5715" b="8255"/>
                       <wp:wrapNone/>
                       <wp:docPr id="7" name="Text Box 104"/>
@@ -971,7 +941,7 @@
                             <wps:spPr>
                               <a:xfrm>
                                 <a:off x="0" y="0"/>
-                                <a:ext cx="275040" cy="210960"/>
+                                <a:ext cx="275760" cy="211320"/>
                               </a:xfrm>
                               <a:prstGeom prst="rect">
                                 <a:avLst/>
@@ -998,14 +968,10 @@
                                   <w:pPr>
                                     <w:pStyle w:val="FrameContents"/>
                                     <w:spacing w:before="0" w:after="200"/>
-                                    <w:rPr>
-                                      <w:color w:val="000000"/>
-                                    </w:rPr>
+                                    <w:rPr/>
                                   </w:pPr>
                                   <w:r>
-                                    <w:rPr>
-                                      <w:color w:val="000000"/>
-                                    </w:rPr>
+                                    <w:rPr/>
                                   </w:r>
                                 </w:p>
                               </w:txbxContent>
@@ -1021,7 +987,7 @@
                 </mc:Choice>
                 <mc:Fallback>
                   <w:pict>
-                    <v:rect id="shape_0" ID="Text Box 104" fillcolor="white" stroked="t" style="position:absolute;margin-left:18.2pt;margin-top:8.95pt;width:21.6pt;height:16.55pt" wp14:anchorId="51432DDC">
+                    <v:rect id="shape_0" ID="Text Box 104" fillcolor="white" stroked="t" style="position:absolute;margin-left:18.2pt;margin-top:8.95pt;width:21.65pt;height:16.6pt" wp14:anchorId="51432DDC">
                       <w10:wrap type="none"/>
                       <v:fill o:detectmouseclick="t" type="solid" color2="black"/>
                       <v:stroke color="black" weight="9360" joinstyle="miter" endcap="flat"/>
@@ -1031,14 +997,10 @@
                             <w:pPr>
                               <w:pStyle w:val="FrameContents"/>
                               <w:spacing w:before="0" w:after="200"/>
-                              <w:rPr>
-                                <w:color w:val="000000"/>
-                              </w:rPr>
+                              <w:rPr/>
                             </w:pPr>
                             <w:r>
-                              <w:rPr>
-                                <w:color w:val="000000"/>
-                              </w:rPr>
+                              <w:rPr/>
                             </w:r>
                           </w:p>
                         </w:txbxContent>
@@ -1082,7 +1044,7 @@
             <w:tcBorders/>
             <w:shd w:fill="auto" w:val="clear"/>
             <w:tcMar>
-              <w:left w:w="103" w:type="dxa"/>
+              <w:left w:w="98" w:type="dxa"/>
             </w:tcMar>
           </w:tcPr>
           <w:p>
@@ -1113,7 +1075,7 @@
             <w:tcBorders/>
             <w:shd w:fill="auto" w:val="clear"/>
             <w:tcMar>
-              <w:left w:w="103" w:type="dxa"/>
+              <w:left w:w="98" w:type="dxa"/>
             </w:tcMar>
           </w:tcPr>
           <w:p>
@@ -1144,7 +1106,7 @@
                       <wp:positionV relativeFrom="paragraph">
                         <wp:posOffset>113665</wp:posOffset>
                       </wp:positionV>
-                      <wp:extent cx="275590" cy="211455"/>
+                      <wp:extent cx="276225" cy="212090"/>
                       <wp:effectExtent l="10160" t="13335" r="10795" b="5080"/>
                       <wp:wrapNone/>
                       <wp:docPr id="9" name="Text Box 101"/>
@@ -1155,7 +1117,7 @@
                             <wps:spPr>
                               <a:xfrm>
                                 <a:off x="0" y="0"/>
-                                <a:ext cx="275040" cy="210960"/>
+                                <a:ext cx="275760" cy="211320"/>
                               </a:xfrm>
                               <a:prstGeom prst="rect">
                                 <a:avLst/>
@@ -1182,14 +1144,10 @@
                                   <w:pPr>
                                     <w:pStyle w:val="FrameContents"/>
                                     <w:spacing w:before="0" w:after="200"/>
-                                    <w:rPr>
-                                      <w:color w:val="000000"/>
-                                    </w:rPr>
+                                    <w:rPr/>
                                   </w:pPr>
                                   <w:r>
-                                    <w:rPr>
-                                      <w:color w:val="000000"/>
-                                    </w:rPr>
+                                    <w:rPr/>
                                   </w:r>
                                 </w:p>
                               </w:txbxContent>
@@ -1205,7 +1163,7 @@
                 </mc:Choice>
                 <mc:Fallback>
                   <w:pict>
-                    <v:rect id="shape_0" ID="Text Box 101" fillcolor="white" stroked="t" style="position:absolute;margin-left:22.25pt;margin-top:8.95pt;width:21.6pt;height:16.55pt" wp14:anchorId="51432DDE">
+                    <v:rect id="shape_0" ID="Text Box 101" fillcolor="white" stroked="t" style="position:absolute;margin-left:22.25pt;margin-top:8.95pt;width:21.65pt;height:16.6pt" wp14:anchorId="51432DDE">
                       <w10:wrap type="none"/>
                       <v:fill o:detectmouseclick="t" type="solid" color2="black"/>
                       <v:stroke color="black" weight="9360" joinstyle="miter" endcap="flat"/>
@@ -1215,14 +1173,10 @@
                             <w:pPr>
                               <w:pStyle w:val="FrameContents"/>
                               <w:spacing w:before="0" w:after="200"/>
-                              <w:rPr>
-                                <w:color w:val="000000"/>
-                              </w:rPr>
+                              <w:rPr/>
                             </w:pPr>
                             <w:r>
-                              <w:rPr>
-                                <w:color w:val="000000"/>
-                              </w:rPr>
+                              <w:rPr/>
                             </w:r>
                           </w:p>
                         </w:txbxContent>
@@ -1260,7 +1214,7 @@
             <w:tcBorders/>
             <w:shd w:fill="auto" w:val="clear"/>
             <w:tcMar>
-              <w:left w:w="103" w:type="dxa"/>
+              <w:left w:w="98" w:type="dxa"/>
             </w:tcMar>
           </w:tcPr>
           <w:p>
@@ -1291,7 +1245,7 @@
                       <wp:positionV relativeFrom="paragraph">
                         <wp:posOffset>113665</wp:posOffset>
                       </wp:positionV>
-                      <wp:extent cx="275590" cy="211455"/>
+                      <wp:extent cx="276225" cy="212090"/>
                       <wp:effectExtent l="5715" t="13335" r="5715" b="5080"/>
                       <wp:wrapNone/>
                       <wp:docPr id="11" name="Text Box 102"/>
@@ -1302,7 +1256,7 @@
                             <wps:spPr>
                               <a:xfrm>
                                 <a:off x="0" y="0"/>
-                                <a:ext cx="275040" cy="210960"/>
+                                <a:ext cx="275760" cy="211320"/>
                               </a:xfrm>
                               <a:prstGeom prst="rect">
                                 <a:avLst/>
@@ -1329,14 +1283,10 @@
                                   <w:pPr>
                                     <w:pStyle w:val="FrameContents"/>
                                     <w:spacing w:before="0" w:after="200"/>
-                                    <w:rPr>
-                                      <w:color w:val="000000"/>
-                                    </w:rPr>
+                                    <w:rPr/>
                                   </w:pPr>
                                   <w:r>
-                                    <w:rPr>
-                                      <w:color w:val="000000"/>
-                                    </w:rPr>
+                                    <w:rPr/>
                                   </w:r>
                                 </w:p>
                               </w:txbxContent>
@@ -1352,7 +1302,7 @@
                 </mc:Choice>
                 <mc:Fallback>
                   <w:pict>
-                    <v:rect id="shape_0" ID="Text Box 102" fillcolor="white" stroked="t" style="position:absolute;margin-left:18.2pt;margin-top:8.95pt;width:21.6pt;height:16.55pt" wp14:anchorId="51432DE0">
+                    <v:rect id="shape_0" ID="Text Box 102" fillcolor="white" stroked="t" style="position:absolute;margin-left:18.2pt;margin-top:8.95pt;width:21.65pt;height:16.6pt" wp14:anchorId="51432DE0">
                       <w10:wrap type="none"/>
                       <v:fill o:detectmouseclick="t" type="solid" color2="black"/>
                       <v:stroke color="black" weight="9360" joinstyle="miter" endcap="flat"/>
@@ -1362,14 +1312,10 @@
                             <w:pPr>
                               <w:pStyle w:val="FrameContents"/>
                               <w:spacing w:before="0" w:after="200"/>
-                              <w:rPr>
-                                <w:color w:val="000000"/>
-                              </w:rPr>
+                              <w:rPr/>
                             </w:pPr>
                             <w:r>
-                              <w:rPr>
-                                <w:color w:val="000000"/>
-                              </w:rPr>
+                              <w:rPr/>
                             </w:r>
                           </w:p>
                         </w:txbxContent>
@@ -1413,7 +1359,7 @@
             <w:tcBorders/>
             <w:shd w:fill="auto" w:val="clear"/>
             <w:tcMar>
-              <w:left w:w="103" w:type="dxa"/>
+              <w:left w:w="98" w:type="dxa"/>
             </w:tcMar>
           </w:tcPr>
           <w:p>
@@ -1444,7 +1390,7 @@
             <w:tcBorders/>
             <w:shd w:fill="auto" w:val="clear"/>
             <w:tcMar>
-              <w:left w:w="103" w:type="dxa"/>
+              <w:left w:w="98" w:type="dxa"/>
             </w:tcMar>
           </w:tcPr>
           <w:p>
@@ -1475,7 +1421,7 @@
                       <wp:positionV relativeFrom="paragraph">
                         <wp:posOffset>113665</wp:posOffset>
                       </wp:positionV>
-                      <wp:extent cx="275590" cy="211455"/>
+                      <wp:extent cx="276225" cy="212090"/>
                       <wp:effectExtent l="10160" t="6985" r="10795" b="11430"/>
                       <wp:wrapNone/>
                       <wp:docPr id="13" name="Text Box 99"/>
@@ -1486,7 +1432,7 @@
                             <wps:spPr>
                               <a:xfrm>
                                 <a:off x="0" y="0"/>
-                                <a:ext cx="275040" cy="210960"/>
+                                <a:ext cx="275760" cy="211320"/>
                               </a:xfrm>
                               <a:prstGeom prst="rect">
                                 <a:avLst/>
@@ -1513,14 +1459,10 @@
                                   <w:pPr>
                                     <w:pStyle w:val="FrameContents"/>
                                     <w:spacing w:before="0" w:after="200"/>
-                                    <w:rPr>
-                                      <w:color w:val="000000"/>
-                                    </w:rPr>
+                                    <w:rPr/>
                                   </w:pPr>
                                   <w:r>
-                                    <w:rPr>
-                                      <w:color w:val="000000"/>
-                                    </w:rPr>
+                                    <w:rPr/>
                                   </w:r>
                                 </w:p>
                               </w:txbxContent>
@@ -1536,7 +1478,7 @@
                 </mc:Choice>
                 <mc:Fallback>
                   <w:pict>
-                    <v:rect id="shape_0" ID="Text Box 99" fillcolor="white" stroked="t" style="position:absolute;margin-left:22.25pt;margin-top:8.95pt;width:21.6pt;height:16.55pt" wp14:anchorId="51432DE2">
+                    <v:rect id="shape_0" ID="Text Box 99" fillcolor="white" stroked="t" style="position:absolute;margin-left:22.25pt;margin-top:8.95pt;width:21.65pt;height:16.6pt" wp14:anchorId="51432DE2">
                       <w10:wrap type="none"/>
                       <v:fill o:detectmouseclick="t" type="solid" color2="black"/>
                       <v:stroke color="black" weight="9360" joinstyle="miter" endcap="flat"/>
@@ -1546,14 +1488,10 @@
                             <w:pPr>
                               <w:pStyle w:val="FrameContents"/>
                               <w:spacing w:before="0" w:after="200"/>
-                              <w:rPr>
-                                <w:color w:val="000000"/>
-                              </w:rPr>
+                              <w:rPr/>
                             </w:pPr>
                             <w:r>
-                              <w:rPr>
-                                <w:color w:val="000000"/>
-                              </w:rPr>
+                              <w:rPr/>
                             </w:r>
                           </w:p>
                         </w:txbxContent>
@@ -1591,7 +1529,7 @@
             <w:tcBorders/>
             <w:shd w:fill="auto" w:val="clear"/>
             <w:tcMar>
-              <w:left w:w="103" w:type="dxa"/>
+              <w:left w:w="98" w:type="dxa"/>
             </w:tcMar>
           </w:tcPr>
           <w:p>
@@ -1622,7 +1560,7 @@
                       <wp:positionV relativeFrom="paragraph">
                         <wp:posOffset>113665</wp:posOffset>
                       </wp:positionV>
-                      <wp:extent cx="275590" cy="211455"/>
+                      <wp:extent cx="276225" cy="212090"/>
                       <wp:effectExtent l="5715" t="6985" r="5715" b="11430"/>
                       <wp:wrapNone/>
                       <wp:docPr id="15" name="Text Box 100"/>
@@ -1633,7 +1571,7 @@
                             <wps:spPr>
                               <a:xfrm>
                                 <a:off x="0" y="0"/>
-                                <a:ext cx="275040" cy="210960"/>
+                                <a:ext cx="275760" cy="211320"/>
                               </a:xfrm>
                               <a:prstGeom prst="rect">
                                 <a:avLst/>
@@ -1660,14 +1598,10 @@
                                   <w:pPr>
                                     <w:pStyle w:val="FrameContents"/>
                                     <w:spacing w:before="0" w:after="200"/>
-                                    <w:rPr>
-                                      <w:color w:val="000000"/>
-                                    </w:rPr>
+                                    <w:rPr/>
                                   </w:pPr>
                                   <w:r>
-                                    <w:rPr>
-                                      <w:color w:val="000000"/>
-                                    </w:rPr>
+                                    <w:rPr/>
                                   </w:r>
                                 </w:p>
                               </w:txbxContent>
@@ -1683,7 +1617,7 @@
                 </mc:Choice>
                 <mc:Fallback>
                   <w:pict>
-                    <v:rect id="shape_0" ID="Text Box 100" fillcolor="white" stroked="t" style="position:absolute;margin-left:18.2pt;margin-top:8.95pt;width:21.6pt;height:16.55pt" wp14:anchorId="51432DE4">
+                    <v:rect id="shape_0" ID="Text Box 100" fillcolor="white" stroked="t" style="position:absolute;margin-left:18.2pt;margin-top:8.95pt;width:21.65pt;height:16.6pt" wp14:anchorId="51432DE4">
                       <w10:wrap type="none"/>
                       <v:fill o:detectmouseclick="t" type="solid" color2="black"/>
                       <v:stroke color="black" weight="9360" joinstyle="miter" endcap="flat"/>
@@ -1693,14 +1627,10 @@
                             <w:pPr>
                               <w:pStyle w:val="FrameContents"/>
                               <w:spacing w:before="0" w:after="200"/>
-                              <w:rPr>
-                                <w:color w:val="000000"/>
-                              </w:rPr>
+                              <w:rPr/>
                             </w:pPr>
                             <w:r>
-                              <w:rPr>
-                                <w:color w:val="000000"/>
-                              </w:rPr>
+                              <w:rPr/>
                             </w:r>
                           </w:p>
                         </w:txbxContent>
@@ -1744,7 +1674,7 @@
             <w:tcBorders/>
             <w:shd w:fill="auto" w:val="clear"/>
             <w:tcMar>
-              <w:left w:w="103" w:type="dxa"/>
+              <w:left w:w="98" w:type="dxa"/>
             </w:tcMar>
           </w:tcPr>
           <w:p>
@@ -1775,7 +1705,7 @@
             <w:tcBorders/>
             <w:shd w:fill="auto" w:val="clear"/>
             <w:tcMar>
-              <w:left w:w="103" w:type="dxa"/>
+              <w:left w:w="98" w:type="dxa"/>
             </w:tcMar>
           </w:tcPr>
           <w:p>
@@ -1806,7 +1736,7 @@
                       <wp:positionV relativeFrom="paragraph">
                         <wp:posOffset>113665</wp:posOffset>
                       </wp:positionV>
-                      <wp:extent cx="275590" cy="211455"/>
+                      <wp:extent cx="276225" cy="212090"/>
                       <wp:effectExtent l="10160" t="10160" r="10795" b="8255"/>
                       <wp:wrapNone/>
                       <wp:docPr id="17" name="Text Box 97"/>
@@ -1817,7 +1747,7 @@
                             <wps:spPr>
                               <a:xfrm>
                                 <a:off x="0" y="0"/>
-                                <a:ext cx="275040" cy="210960"/>
+                                <a:ext cx="275760" cy="211320"/>
                               </a:xfrm>
                               <a:prstGeom prst="rect">
                                 <a:avLst/>
@@ -1844,14 +1774,10 @@
                                   <w:pPr>
                                     <w:pStyle w:val="FrameContents"/>
                                     <w:spacing w:before="0" w:after="200"/>
-                                    <w:rPr>
-                                      <w:color w:val="000000"/>
-                                    </w:rPr>
+                                    <w:rPr/>
                                   </w:pPr>
                                   <w:r>
-                                    <w:rPr>
-                                      <w:color w:val="000000"/>
-                                    </w:rPr>
+                                    <w:rPr/>
                                   </w:r>
                                 </w:p>
                               </w:txbxContent>
@@ -1867,7 +1793,7 @@
                 </mc:Choice>
                 <mc:Fallback>
                   <w:pict>
-                    <v:rect id="shape_0" ID="Text Box 97" fillcolor="white" stroked="t" style="position:absolute;margin-left:22.25pt;margin-top:8.95pt;width:21.6pt;height:16.55pt" wp14:anchorId="51432DE6">
+                    <v:rect id="shape_0" ID="Text Box 97" fillcolor="white" stroked="t" style="position:absolute;margin-left:22.25pt;margin-top:8.95pt;width:21.65pt;height:16.6pt" wp14:anchorId="51432DE6">
                       <w10:wrap type="none"/>
                       <v:fill o:detectmouseclick="t" type="solid" color2="black"/>
                       <v:stroke color="black" weight="9360" joinstyle="miter" endcap="flat"/>
@@ -1877,14 +1803,10 @@
                             <w:pPr>
                               <w:pStyle w:val="FrameContents"/>
                               <w:spacing w:before="0" w:after="200"/>
-                              <w:rPr>
-                                <w:color w:val="000000"/>
-                              </w:rPr>
+                              <w:rPr/>
                             </w:pPr>
                             <w:r>
-                              <w:rPr>
-                                <w:color w:val="000000"/>
-                              </w:rPr>
+                              <w:rPr/>
                             </w:r>
                           </w:p>
                         </w:txbxContent>
@@ -1922,7 +1844,7 @@
             <w:tcBorders/>
             <w:shd w:fill="auto" w:val="clear"/>
             <w:tcMar>
-              <w:left w:w="103" w:type="dxa"/>
+              <w:left w:w="98" w:type="dxa"/>
             </w:tcMar>
           </w:tcPr>
           <w:p>
@@ -1953,7 +1875,7 @@
                       <wp:positionV relativeFrom="paragraph">
                         <wp:posOffset>113665</wp:posOffset>
                       </wp:positionV>
-                      <wp:extent cx="275590" cy="211455"/>
+                      <wp:extent cx="276225" cy="212090"/>
                       <wp:effectExtent l="5715" t="10160" r="5715" b="8255"/>
                       <wp:wrapNone/>
                       <wp:docPr id="19" name="Text Box 98"/>
@@ -1964,7 +1886,7 @@
                             <wps:spPr>
                               <a:xfrm>
                                 <a:off x="0" y="0"/>
-                                <a:ext cx="275040" cy="210960"/>
+                                <a:ext cx="275760" cy="211320"/>
                               </a:xfrm>
                               <a:prstGeom prst="rect">
                                 <a:avLst/>
@@ -1991,14 +1913,10 @@
                                   <w:pPr>
                                     <w:pStyle w:val="FrameContents"/>
                                     <w:spacing w:before="0" w:after="200"/>
-                                    <w:rPr>
-                                      <w:color w:val="000000"/>
-                                    </w:rPr>
+                                    <w:rPr/>
                                   </w:pPr>
                                   <w:r>
-                                    <w:rPr>
-                                      <w:color w:val="000000"/>
-                                    </w:rPr>
+                                    <w:rPr/>
                                   </w:r>
                                 </w:p>
                               </w:txbxContent>
@@ -2014,7 +1932,7 @@
                 </mc:Choice>
                 <mc:Fallback>
                   <w:pict>
-                    <v:rect id="shape_0" ID="Text Box 98" fillcolor="white" stroked="t" style="position:absolute;margin-left:18.2pt;margin-top:8.95pt;width:21.6pt;height:16.55pt" wp14:anchorId="51432DE8">
+                    <v:rect id="shape_0" ID="Text Box 98" fillcolor="white" stroked="t" style="position:absolute;margin-left:18.2pt;margin-top:8.95pt;width:21.65pt;height:16.6pt" wp14:anchorId="51432DE8">
                       <w10:wrap type="none"/>
                       <v:fill o:detectmouseclick="t" type="solid" color2="black"/>
                       <v:stroke color="black" weight="9360" joinstyle="miter" endcap="flat"/>
@@ -2024,14 +1942,10 @@
                             <w:pPr>
                               <w:pStyle w:val="FrameContents"/>
                               <w:spacing w:before="0" w:after="200"/>
-                              <w:rPr>
-                                <w:color w:val="000000"/>
-                              </w:rPr>
+                              <w:rPr/>
                             </w:pPr>
                             <w:r>
-                              <w:rPr>
-                                <w:color w:val="000000"/>
-                              </w:rPr>
+                              <w:rPr/>
                             </w:r>
                           </w:p>
                         </w:txbxContent>
@@ -2075,7 +1989,7 @@
             <w:tcBorders/>
             <w:shd w:fill="auto" w:val="clear"/>
             <w:tcMar>
-              <w:left w:w="103" w:type="dxa"/>
+              <w:left w:w="98" w:type="dxa"/>
             </w:tcMar>
           </w:tcPr>
           <w:p>
@@ -2106,7 +2020,7 @@
             <w:tcBorders/>
             <w:shd w:fill="auto" w:val="clear"/>
             <w:tcMar>
-              <w:left w:w="103" w:type="dxa"/>
+              <w:left w:w="98" w:type="dxa"/>
             </w:tcMar>
           </w:tcPr>
           <w:p>
@@ -2137,7 +2051,7 @@
                       <wp:positionV relativeFrom="paragraph">
                         <wp:posOffset>113665</wp:posOffset>
                       </wp:positionV>
-                      <wp:extent cx="275590" cy="211455"/>
+                      <wp:extent cx="276225" cy="212090"/>
                       <wp:effectExtent l="10160" t="13335" r="10795" b="5080"/>
                       <wp:wrapNone/>
                       <wp:docPr id="21" name="Text Box 93"/>
@@ -2148,7 +2062,7 @@
                             <wps:spPr>
                               <a:xfrm>
                                 <a:off x="0" y="0"/>
-                                <a:ext cx="275040" cy="210960"/>
+                                <a:ext cx="275760" cy="211320"/>
                               </a:xfrm>
                               <a:prstGeom prst="rect">
                                 <a:avLst/>
@@ -2175,14 +2089,10 @@
                                   <w:pPr>
                                     <w:pStyle w:val="FrameContents"/>
                                     <w:spacing w:before="0" w:after="200"/>
-                                    <w:rPr>
-                                      <w:color w:val="000000"/>
-                                    </w:rPr>
+                                    <w:rPr/>
                                   </w:pPr>
                                   <w:r>
-                                    <w:rPr>
-                                      <w:color w:val="000000"/>
-                                    </w:rPr>
+                                    <w:rPr/>
                                   </w:r>
                                 </w:p>
                               </w:txbxContent>
@@ -2198,7 +2108,7 @@
                 </mc:Choice>
                 <mc:Fallback>
                   <w:pict>
-                    <v:rect id="shape_0" ID="Text Box 93" fillcolor="white" stroked="t" style="position:absolute;margin-left:22.25pt;margin-top:8.95pt;width:21.6pt;height:16.55pt" wp14:anchorId="51432DEA">
+                    <v:rect id="shape_0" ID="Text Box 93" fillcolor="white" stroked="t" style="position:absolute;margin-left:22.25pt;margin-top:8.95pt;width:21.65pt;height:16.6pt" wp14:anchorId="51432DEA">
                       <w10:wrap type="none"/>
                       <v:fill o:detectmouseclick="t" type="solid" color2="black"/>
                       <v:stroke color="black" weight="9360" joinstyle="miter" endcap="flat"/>
@@ -2208,14 +2118,10 @@
                             <w:pPr>
                               <w:pStyle w:val="FrameContents"/>
                               <w:spacing w:before="0" w:after="200"/>
-                              <w:rPr>
-                                <w:color w:val="000000"/>
-                              </w:rPr>
+                              <w:rPr/>
                             </w:pPr>
                             <w:r>
-                              <w:rPr>
-                                <w:color w:val="000000"/>
-                              </w:rPr>
+                              <w:rPr/>
                             </w:r>
                           </w:p>
                         </w:txbxContent>
@@ -2253,7 +2159,7 @@
             <w:tcBorders/>
             <w:shd w:fill="auto" w:val="clear"/>
             <w:tcMar>
-              <w:left w:w="103" w:type="dxa"/>
+              <w:left w:w="98" w:type="dxa"/>
             </w:tcMar>
           </w:tcPr>
           <w:p>
@@ -2284,7 +2190,7 @@
                       <wp:positionV relativeFrom="paragraph">
                         <wp:posOffset>113665</wp:posOffset>
                       </wp:positionV>
-                      <wp:extent cx="275590" cy="211455"/>
+                      <wp:extent cx="276225" cy="212090"/>
                       <wp:effectExtent l="5715" t="13335" r="5715" b="5080"/>
                       <wp:wrapNone/>
                       <wp:docPr id="23" name="Text Box 94"/>
@@ -2295,7 +2201,7 @@
                             <wps:spPr>
                               <a:xfrm>
                                 <a:off x="0" y="0"/>
-                                <a:ext cx="275040" cy="210960"/>
+                                <a:ext cx="275760" cy="211320"/>
                               </a:xfrm>
                               <a:prstGeom prst="rect">
                                 <a:avLst/>
@@ -2322,14 +2228,10 @@
                                   <w:pPr>
                                     <w:pStyle w:val="FrameContents"/>
                                     <w:spacing w:before="0" w:after="200"/>
-                                    <w:rPr>
-                                      <w:color w:val="000000"/>
-                                    </w:rPr>
+                                    <w:rPr/>
                                   </w:pPr>
                                   <w:r>
-                                    <w:rPr>
-                                      <w:color w:val="000000"/>
-                                    </w:rPr>
+                                    <w:rPr/>
                                   </w:r>
                                 </w:p>
                               </w:txbxContent>
@@ -2345,7 +2247,7 @@
                 </mc:Choice>
                 <mc:Fallback>
                   <w:pict>
-                    <v:rect id="shape_0" ID="Text Box 94" fillcolor="white" stroked="t" style="position:absolute;margin-left:18.2pt;margin-top:8.95pt;width:21.6pt;height:16.55pt" wp14:anchorId="51432DEC">
+                    <v:rect id="shape_0" ID="Text Box 94" fillcolor="white" stroked="t" style="position:absolute;margin-left:18.2pt;margin-top:8.95pt;width:21.65pt;height:16.6pt" wp14:anchorId="51432DEC">
                       <w10:wrap type="none"/>
                       <v:fill o:detectmouseclick="t" type="solid" color2="black"/>
                       <v:stroke color="black" weight="9360" joinstyle="miter" endcap="flat"/>
@@ -2355,14 +2257,10 @@
                             <w:pPr>
                               <w:pStyle w:val="FrameContents"/>
                               <w:spacing w:before="0" w:after="200"/>
-                              <w:rPr>
-                                <w:color w:val="000000"/>
-                              </w:rPr>
+                              <w:rPr/>
                             </w:pPr>
                             <w:r>
-                              <w:rPr>
-                                <w:color w:val="000000"/>
-                              </w:rPr>
+                              <w:rPr/>
                             </w:r>
                           </w:p>
                         </w:txbxContent>
@@ -2406,7 +2304,7 @@
             <w:tcBorders/>
             <w:shd w:fill="auto" w:val="clear"/>
             <w:tcMar>
-              <w:left w:w="103" w:type="dxa"/>
+              <w:left w:w="98" w:type="dxa"/>
             </w:tcMar>
           </w:tcPr>
           <w:p>
@@ -2437,7 +2335,7 @@
             <w:tcBorders/>
             <w:shd w:fill="auto" w:val="clear"/>
             <w:tcMar>
-              <w:left w:w="103" w:type="dxa"/>
+              <w:left w:w="98" w:type="dxa"/>
             </w:tcMar>
           </w:tcPr>
           <w:p>
@@ -2468,7 +2366,7 @@
                       <wp:positionV relativeFrom="paragraph">
                         <wp:posOffset>113665</wp:posOffset>
                       </wp:positionV>
-                      <wp:extent cx="275590" cy="211455"/>
+                      <wp:extent cx="276225" cy="212090"/>
                       <wp:effectExtent l="10160" t="6350" r="10795" b="12065"/>
                       <wp:wrapNone/>
                       <wp:docPr id="25" name="Text Box 91"/>
@@ -2479,7 +2377,7 @@
                             <wps:spPr>
                               <a:xfrm>
                                 <a:off x="0" y="0"/>
-                                <a:ext cx="275040" cy="210960"/>
+                                <a:ext cx="275760" cy="211320"/>
                               </a:xfrm>
                               <a:prstGeom prst="rect">
                                 <a:avLst/>
@@ -2506,14 +2404,10 @@
                                   <w:pPr>
                                     <w:pStyle w:val="FrameContents"/>
                                     <w:spacing w:before="0" w:after="200"/>
-                                    <w:rPr>
-                                      <w:color w:val="000000"/>
-                                    </w:rPr>
+                                    <w:rPr/>
                                   </w:pPr>
                                   <w:r>
-                                    <w:rPr>
-                                      <w:color w:val="000000"/>
-                                    </w:rPr>
+                                    <w:rPr/>
                                   </w:r>
                                 </w:p>
                               </w:txbxContent>
@@ -2529,7 +2423,7 @@
                 </mc:Choice>
                 <mc:Fallback>
                   <w:pict>
-                    <v:rect id="shape_0" ID="Text Box 91" fillcolor="white" stroked="t" style="position:absolute;margin-left:22.25pt;margin-top:8.95pt;width:21.6pt;height:16.55pt" wp14:anchorId="51432DEE">
+                    <v:rect id="shape_0" ID="Text Box 91" fillcolor="white" stroked="t" style="position:absolute;margin-left:22.25pt;margin-top:8.95pt;width:21.65pt;height:16.6pt" wp14:anchorId="51432DEE">
                       <w10:wrap type="none"/>
                       <v:fill o:detectmouseclick="t" type="solid" color2="black"/>
                       <v:stroke color="black" weight="9360" joinstyle="miter" endcap="flat"/>
@@ -2539,14 +2433,10 @@
                             <w:pPr>
                               <w:pStyle w:val="FrameContents"/>
                               <w:spacing w:before="0" w:after="200"/>
-                              <w:rPr>
-                                <w:color w:val="000000"/>
-                              </w:rPr>
+                              <w:rPr/>
                             </w:pPr>
                             <w:r>
-                              <w:rPr>
-                                <w:color w:val="000000"/>
-                              </w:rPr>
+                              <w:rPr/>
                             </w:r>
                           </w:p>
                         </w:txbxContent>
@@ -2584,7 +2474,7 @@
             <w:tcBorders/>
             <w:shd w:fill="auto" w:val="clear"/>
             <w:tcMar>
-              <w:left w:w="103" w:type="dxa"/>
+              <w:left w:w="98" w:type="dxa"/>
             </w:tcMar>
           </w:tcPr>
           <w:p>
@@ -2615,7 +2505,7 @@
                       <wp:positionV relativeFrom="paragraph">
                         <wp:posOffset>113665</wp:posOffset>
                       </wp:positionV>
-                      <wp:extent cx="275590" cy="211455"/>
+                      <wp:extent cx="276225" cy="212090"/>
                       <wp:effectExtent l="5715" t="6350" r="5715" b="12065"/>
                       <wp:wrapNone/>
                       <wp:docPr id="27" name="Text Box 92"/>
@@ -2626,7 +2516,7 @@
                             <wps:spPr>
                               <a:xfrm>
                                 <a:off x="0" y="0"/>
-                                <a:ext cx="275040" cy="210960"/>
+                                <a:ext cx="275760" cy="211320"/>
                               </a:xfrm>
                               <a:prstGeom prst="rect">
                                 <a:avLst/>
@@ -2653,14 +2543,10 @@
                                   <w:pPr>
                                     <w:pStyle w:val="FrameContents"/>
                                     <w:spacing w:before="0" w:after="200"/>
-                                    <w:rPr>
-                                      <w:color w:val="000000"/>
-                                    </w:rPr>
+                                    <w:rPr/>
                                   </w:pPr>
                                   <w:r>
-                                    <w:rPr>
-                                      <w:color w:val="000000"/>
-                                    </w:rPr>
+                                    <w:rPr/>
                                   </w:r>
                                 </w:p>
                               </w:txbxContent>
@@ -2676,7 +2562,7 @@
                 </mc:Choice>
                 <mc:Fallback>
                   <w:pict>
-                    <v:rect id="shape_0" ID="Text Box 92" fillcolor="white" stroked="t" style="position:absolute;margin-left:18.2pt;margin-top:8.95pt;width:21.6pt;height:16.55pt" wp14:anchorId="51432DF0">
+                    <v:rect id="shape_0" ID="Text Box 92" fillcolor="white" stroked="t" style="position:absolute;margin-left:18.2pt;margin-top:8.95pt;width:21.65pt;height:16.6pt" wp14:anchorId="51432DF0">
                       <w10:wrap type="none"/>
                       <v:fill o:detectmouseclick="t" type="solid" color2="black"/>
                       <v:stroke color="black" weight="9360" joinstyle="miter" endcap="flat"/>
@@ -2686,14 +2572,10 @@
                             <w:pPr>
                               <w:pStyle w:val="FrameContents"/>
                               <w:spacing w:before="0" w:after="200"/>
-                              <w:rPr>
-                                <w:color w:val="000000"/>
-                              </w:rPr>
+                              <w:rPr/>
                             </w:pPr>
                             <w:r>
-                              <w:rPr>
-                                <w:color w:val="000000"/>
-                              </w:rPr>
+                              <w:rPr/>
                             </w:r>
                           </w:p>
                         </w:txbxContent>
@@ -2737,7 +2619,7 @@
             <w:tcBorders/>
             <w:shd w:fill="auto" w:val="clear"/>
             <w:tcMar>
-              <w:left w:w="103" w:type="dxa"/>
+              <w:left w:w="98" w:type="dxa"/>
             </w:tcMar>
           </w:tcPr>
           <w:p>
@@ -2768,7 +2650,7 @@
             <w:tcBorders/>
             <w:shd w:fill="auto" w:val="clear"/>
             <w:tcMar>
-              <w:left w:w="103" w:type="dxa"/>
+              <w:left w:w="98" w:type="dxa"/>
             </w:tcMar>
           </w:tcPr>
           <w:p>
@@ -2799,7 +2681,7 @@
                       <wp:positionV relativeFrom="paragraph">
                         <wp:posOffset>113665</wp:posOffset>
                       </wp:positionV>
-                      <wp:extent cx="275590" cy="211455"/>
+                      <wp:extent cx="276225" cy="212090"/>
                       <wp:effectExtent l="10160" t="9525" r="10795" b="8890"/>
                       <wp:wrapNone/>
                       <wp:docPr id="29" name="Text Box 89"/>
@@ -2810,7 +2692,7 @@
                             <wps:spPr>
                               <a:xfrm>
                                 <a:off x="0" y="0"/>
-                                <a:ext cx="275040" cy="210960"/>
+                                <a:ext cx="275760" cy="211320"/>
                               </a:xfrm>
                               <a:prstGeom prst="rect">
                                 <a:avLst/>
@@ -2837,14 +2719,10 @@
                                   <w:pPr>
                                     <w:pStyle w:val="FrameContents"/>
                                     <w:spacing w:before="0" w:after="200"/>
-                                    <w:rPr>
-                                      <w:color w:val="000000"/>
-                                    </w:rPr>
+                                    <w:rPr/>
                                   </w:pPr>
                                   <w:r>
-                                    <w:rPr>
-                                      <w:color w:val="000000"/>
-                                    </w:rPr>
+                                    <w:rPr/>
                                   </w:r>
                                 </w:p>
                               </w:txbxContent>
@@ -2860,7 +2738,7 @@
                 </mc:Choice>
                 <mc:Fallback>
                   <w:pict>
-                    <v:rect id="shape_0" ID="Text Box 89" fillcolor="white" stroked="t" style="position:absolute;margin-left:22.25pt;margin-top:8.95pt;width:21.6pt;height:16.55pt" wp14:anchorId="51432DF2">
+                    <v:rect id="shape_0" ID="Text Box 89" fillcolor="white" stroked="t" style="position:absolute;margin-left:22.25pt;margin-top:8.95pt;width:21.65pt;height:16.6pt" wp14:anchorId="51432DF2">
                       <w10:wrap type="none"/>
                       <v:fill o:detectmouseclick="t" type="solid" color2="black"/>
                       <v:stroke color="black" weight="9360" joinstyle="miter" endcap="flat"/>
@@ -2870,14 +2748,10 @@
                             <w:pPr>
                               <w:pStyle w:val="FrameContents"/>
                               <w:spacing w:before="0" w:after="200"/>
-                              <w:rPr>
-                                <w:color w:val="000000"/>
-                              </w:rPr>
+                              <w:rPr/>
                             </w:pPr>
                             <w:r>
-                              <w:rPr>
-                                <w:color w:val="000000"/>
-                              </w:rPr>
+                              <w:rPr/>
                             </w:r>
                           </w:p>
                         </w:txbxContent>
@@ -2915,7 +2789,7 @@
             <w:tcBorders/>
             <w:shd w:fill="auto" w:val="clear"/>
             <w:tcMar>
-              <w:left w:w="103" w:type="dxa"/>
+              <w:left w:w="98" w:type="dxa"/>
             </w:tcMar>
           </w:tcPr>
           <w:p>
@@ -2946,7 +2820,7 @@
                       <wp:positionV relativeFrom="paragraph">
                         <wp:posOffset>113665</wp:posOffset>
                       </wp:positionV>
-                      <wp:extent cx="275590" cy="211455"/>
+                      <wp:extent cx="276225" cy="212090"/>
                       <wp:effectExtent l="5715" t="9525" r="5715" b="8890"/>
                       <wp:wrapNone/>
                       <wp:docPr id="31" name="Text Box 90"/>
@@ -2957,7 +2831,7 @@
                             <wps:spPr>
                               <a:xfrm>
                                 <a:off x="0" y="0"/>
-                                <a:ext cx="275040" cy="210960"/>
+                                <a:ext cx="275760" cy="211320"/>
                               </a:xfrm>
                               <a:prstGeom prst="rect">
                                 <a:avLst/>
@@ -2984,14 +2858,10 @@
                                   <w:pPr>
                                     <w:pStyle w:val="FrameContents"/>
                                     <w:spacing w:before="0" w:after="200"/>
-                                    <w:rPr>
-                                      <w:color w:val="000000"/>
-                                    </w:rPr>
+                                    <w:rPr/>
                                   </w:pPr>
                                   <w:r>
-                                    <w:rPr>
-                                      <w:color w:val="000000"/>
-                                    </w:rPr>
+                                    <w:rPr/>
                                   </w:r>
                                 </w:p>
                               </w:txbxContent>
@@ -3007,7 +2877,7 @@
                 </mc:Choice>
                 <mc:Fallback>
                   <w:pict>
-                    <v:rect id="shape_0" ID="Text Box 90" fillcolor="white" stroked="t" style="position:absolute;margin-left:18.2pt;margin-top:8.95pt;width:21.6pt;height:16.55pt" wp14:anchorId="51432DF4">
+                    <v:rect id="shape_0" ID="Text Box 90" fillcolor="white" stroked="t" style="position:absolute;margin-left:18.2pt;margin-top:8.95pt;width:21.65pt;height:16.6pt" wp14:anchorId="51432DF4">
                       <w10:wrap type="none"/>
                       <v:fill o:detectmouseclick="t" type="solid" color2="black"/>
                       <v:stroke color="black" weight="9360" joinstyle="miter" endcap="flat"/>
@@ -3017,14 +2887,10 @@
                             <w:pPr>
                               <w:pStyle w:val="FrameContents"/>
                               <w:spacing w:before="0" w:after="200"/>
-                              <w:rPr>
-                                <w:color w:val="000000"/>
-                              </w:rPr>
+                              <w:rPr/>
                             </w:pPr>
                             <w:r>
-                              <w:rPr>
-                                <w:color w:val="000000"/>
-                              </w:rPr>
+                              <w:rPr/>
                             </w:r>
                           </w:p>
                         </w:txbxContent>
@@ -3067,7 +2933,7 @@
             <w:tcBorders/>
             <w:shd w:fill="auto" w:val="clear"/>
             <w:tcMar>
-              <w:left w:w="103" w:type="dxa"/>
+              <w:left w:w="98" w:type="dxa"/>
             </w:tcMar>
           </w:tcPr>
           <w:p>
@@ -3116,7 +2982,7 @@
             <w:tcBorders/>
             <w:shd w:fill="auto" w:val="clear"/>
             <w:tcMar>
-              <w:left w:w="103" w:type="dxa"/>
+              <w:left w:w="98" w:type="dxa"/>
             </w:tcMar>
           </w:tcPr>
           <w:p>
@@ -3147,7 +3013,7 @@
                       <wp:positionV relativeFrom="paragraph">
                         <wp:posOffset>113665</wp:posOffset>
                       </wp:positionV>
-                      <wp:extent cx="275590" cy="211455"/>
+                      <wp:extent cx="276225" cy="212090"/>
                       <wp:effectExtent l="6350" t="12700" r="5080" b="5715"/>
                       <wp:wrapNone/>
                       <wp:docPr id="33" name="Text Box 107"/>
@@ -3158,7 +3024,7 @@
                             <wps:spPr>
                               <a:xfrm>
                                 <a:off x="0" y="0"/>
-                                <a:ext cx="275040" cy="210960"/>
+                                <a:ext cx="275760" cy="211320"/>
                               </a:xfrm>
                               <a:prstGeom prst="rect">
                                 <a:avLst/>
@@ -3185,14 +3051,10 @@
                                   <w:pPr>
                                     <w:pStyle w:val="FrameContents"/>
                                     <w:spacing w:before="0" w:after="200"/>
-                                    <w:rPr>
-                                      <w:color w:val="000000"/>
-                                    </w:rPr>
+                                    <w:rPr/>
                                   </w:pPr>
                                   <w:r>
-                                    <w:rPr>
-                                      <w:color w:val="000000"/>
-                                    </w:rPr>
+                                    <w:rPr/>
                                   </w:r>
                                 </w:p>
                               </w:txbxContent>
@@ -3208,7 +3070,7 @@
                 </mc:Choice>
                 <mc:Fallback>
                   <w:pict>
-                    <v:rect id="shape_0" ID="Text Box 107" fillcolor="white" stroked="t" style="position:absolute;margin-left:22.25pt;margin-top:8.95pt;width:21.6pt;height:16.55pt" wp14:anchorId="51432DF6">
+                    <v:rect id="shape_0" ID="Text Box 107" fillcolor="white" stroked="t" style="position:absolute;margin-left:22.25pt;margin-top:8.95pt;width:21.65pt;height:16.6pt" wp14:anchorId="51432DF6">
                       <w10:wrap type="none"/>
                       <v:fill o:detectmouseclick="t" type="solid" color2="black"/>
                       <v:stroke color="black" weight="9360" joinstyle="miter" endcap="flat"/>
@@ -3218,14 +3080,10 @@
                             <w:pPr>
                               <w:pStyle w:val="FrameContents"/>
                               <w:spacing w:before="0" w:after="200"/>
-                              <w:rPr>
-                                <w:color w:val="000000"/>
-                              </w:rPr>
+                              <w:rPr/>
                             </w:pPr>
                             <w:r>
-                              <w:rPr>
-                                <w:color w:val="000000"/>
-                              </w:rPr>
+                              <w:rPr/>
                             </w:r>
                           </w:p>
                         </w:txbxContent>
@@ -3263,7 +3121,7 @@
             <w:tcBorders/>
             <w:shd w:fill="auto" w:val="clear"/>
             <w:tcMar>
-              <w:left w:w="103" w:type="dxa"/>
+              <w:left w:w="98" w:type="dxa"/>
             </w:tcMar>
           </w:tcPr>
           <w:p>
@@ -3294,7 +3152,7 @@
                       <wp:positionV relativeFrom="paragraph">
                         <wp:posOffset>113665</wp:posOffset>
                       </wp:positionV>
-                      <wp:extent cx="275590" cy="211455"/>
+                      <wp:extent cx="276225" cy="212090"/>
                       <wp:effectExtent l="12700" t="12700" r="8255" b="5715"/>
                       <wp:wrapNone/>
                       <wp:docPr id="35" name="Text Box 108"/>
@@ -3305,7 +3163,7 @@
                             <wps:spPr>
                               <a:xfrm>
                                 <a:off x="0" y="0"/>
-                                <a:ext cx="275040" cy="210960"/>
+                                <a:ext cx="275760" cy="211320"/>
                               </a:xfrm>
                               <a:prstGeom prst="rect">
                                 <a:avLst/>
@@ -3332,14 +3190,10 @@
                                   <w:pPr>
                                     <w:pStyle w:val="FrameContents"/>
                                     <w:spacing w:before="0" w:after="200"/>
-                                    <w:rPr>
-                                      <w:color w:val="000000"/>
-                                    </w:rPr>
+                                    <w:rPr/>
                                   </w:pPr>
                                   <w:r>
-                                    <w:rPr>
-                                      <w:color w:val="000000"/>
-                                    </w:rPr>
+                                    <w:rPr/>
                                   </w:r>
                                 </w:p>
                               </w:txbxContent>
@@ -3355,7 +3209,7 @@
                 </mc:Choice>
                 <mc:Fallback>
                   <w:pict>
-                    <v:rect id="shape_0" ID="Text Box 108" fillcolor="white" stroked="t" style="position:absolute;margin-left:18.2pt;margin-top:8.95pt;width:21.6pt;height:16.55pt" wp14:anchorId="51432DF8">
+                    <v:rect id="shape_0" ID="Text Box 108" fillcolor="white" stroked="t" style="position:absolute;margin-left:18.2pt;margin-top:8.95pt;width:21.65pt;height:16.6pt" wp14:anchorId="51432DF8">
                       <w10:wrap type="none"/>
                       <v:fill o:detectmouseclick="t" type="solid" color2="black"/>
                       <v:stroke color="black" weight="9360" joinstyle="miter" endcap="flat"/>
@@ -3365,14 +3219,10 @@
                             <w:pPr>
                               <w:pStyle w:val="FrameContents"/>
                               <w:spacing w:before="0" w:after="200"/>
-                              <w:rPr>
-                                <w:color w:val="000000"/>
-                              </w:rPr>
+                              <w:rPr/>
                             </w:pPr>
                             <w:r>
-                              <w:rPr>
-                                <w:color w:val="000000"/>
-                              </w:rPr>
+                              <w:rPr/>
                             </w:r>
                           </w:p>
                         </w:txbxContent>
@@ -3410,7 +3260,7 @@
             <w:tcBorders/>
             <w:shd w:fill="auto" w:val="clear"/>
             <w:tcMar>
-              <w:left w:w="103" w:type="dxa"/>
+              <w:left w:w="98" w:type="dxa"/>
             </w:tcMar>
           </w:tcPr>
           <w:p>
@@ -3499,7 +3349,7 @@
             <w:tcBorders/>
             <w:shd w:fill="auto" w:val="clear"/>
             <w:tcMar>
-              <w:left w:w="103" w:type="dxa"/>
+              <w:left w:w="98" w:type="dxa"/>
             </w:tcMar>
           </w:tcPr>
           <w:p>
@@ -3734,34 +3584,12 @@
         <w:pStyle w:val="Normal"/>
         <w:spacing w:lineRule="auto" w:line="240" w:before="0" w:after="0"/>
         <w:rPr>
-          <w:rFonts w:ascii="Arial" w:hAnsi="Arial" w:eastAsia="Times New Roman" w:cs="Arial"/>
-          <w:b/>
-          <w:b/>
-        </w:rPr>
-      </w:pPr>
-      <w:r>
-        <w:rPr>
-          <w:rFonts w:eastAsia="Times New Roman" w:cs="Arial" w:ascii="Arial" w:hAnsi="Arial"/>
-          <w:b/>
-        </w:rPr>
-      </w:r>
-    </w:p>
-    <w:p>
-      <w:pPr>
-        <w:pStyle w:val="Normal"/>
-        <w:spacing w:lineRule="auto" w:line="240" w:before="0" w:after="0"/>
-        <w:ind w:left="720" w:hanging="0"/>
-        <w:rPr>
           <w:rFonts w:ascii="Arial" w:hAnsi="Arial" w:eastAsia="Comic Sans MS" w:cs="Arial"/>
           <w:sz w:val="20"/>
         </w:rPr>
       </w:pPr>
       <w:r>
-        <w:rPr>
-          <w:rFonts w:eastAsia="Comic Sans MS" w:cs="Arial" w:ascii="Arial" w:hAnsi="Arial"/>
-          <w:sz w:val="20"/>
-        </w:rPr>
-        <w:t xml:space="preserve">This is the heart of the Contract, and will require discussion with your supervisor and possibly several iterations to get it right.  It is against the objectives and proposed deliverables that the final product will be assessed.  So it is important to ensure that all aspects of the assessment criteria (see Blackboard) are included in the list of objectives/deliverables.   </w:t>
+        <w:rPr/>
       </w:r>
     </w:p>
     <w:p>
@@ -3826,10 +3654,7 @@
         <w:pStyle w:val="Normal"/>
         <w:spacing w:lineRule="auto" w:line="240" w:before="0" w:after="0"/>
         <w:ind w:left="720" w:hanging="0"/>
-        <w:rPr>
-          <w:rFonts w:ascii="Arial" w:hAnsi="Arial" w:eastAsia="Comic Sans MS" w:cs="Arial"/>
-          <w:sz w:val="20"/>
-        </w:rPr>
+        <w:rPr/>
       </w:pPr>
       <w:r>
         <w:rPr>
@@ -3844,24 +3669,7 @@
           <w:rFonts w:eastAsia="Comic Sans MS" w:cs="Arial" w:ascii="Arial" w:hAnsi="Arial"/>
           <w:sz w:val="20"/>
         </w:rPr>
-        <w:t>:  a list of specific, measurable objectives, each of which is likely to result in a deliverable.  They specify all the work tasks to be undertaken to meet the stated aim.  They will vary from project to project, as every project is different, but some examples are provided below.</w:t>
-      </w:r>
-    </w:p>
-    <w:p>
-      <w:pPr>
-        <w:pStyle w:val="Normal"/>
-        <w:spacing w:lineRule="auto" w:line="240" w:before="0" w:after="0"/>
-        <w:ind w:left="720" w:hanging="0"/>
-        <w:rPr>
-          <w:rFonts w:ascii="Arial" w:hAnsi="Arial" w:eastAsia="Comic Sans MS" w:cs="Arial"/>
-          <w:sz w:val="20"/>
-        </w:rPr>
-      </w:pPr>
-      <w:r>
-        <w:rPr>
-          <w:rFonts w:eastAsia="Comic Sans MS" w:cs="Arial" w:ascii="Arial" w:hAnsi="Arial"/>
-          <w:sz w:val="20"/>
-        </w:rPr>
+        <w:t xml:space="preserve">:  </w:t>
       </w:r>
     </w:p>
     <w:p>
@@ -3950,21 +3758,21 @@
           <w:rFonts w:eastAsia="Comic Sans MS" w:cs="Arial" w:ascii="Arial" w:hAnsi="Arial"/>
           <w:sz w:val="20"/>
         </w:rPr>
-        <w:t xml:space="preserve">To develop a procedural content generation tool for the creation of game levels </w:t>
+        <w:t xml:space="preserve">To develop a procedural content generation tool for the creation of levels </w:t>
       </w:r>
       <w:r>
         <w:rPr>
           <w:rFonts w:eastAsia="Comic Sans MS" w:cs="Arial" w:ascii="Arial" w:hAnsi="Arial"/>
           <w:sz w:val="20"/>
         </w:rPr>
-        <w:t>incorporating the player context and making use of an evolutionary algorithm</w:t>
+        <w:t>for mobile games</w:t>
       </w:r>
       <w:r>
         <w:rPr>
           <w:rFonts w:eastAsia="Comic Sans MS" w:cs="Arial" w:ascii="Arial" w:hAnsi="Arial"/>
           <w:sz w:val="20"/>
         </w:rPr>
-        <w:t>.</w:t>
+        <w:t xml:space="preserve"> incorporating the player context and making use of an evolutionary algorithm.</w:t>
       </w:r>
     </w:p>
     <w:p>
@@ -4222,17 +4030,52 @@
         </w:numPr>
         <w:spacing w:lineRule="auto" w:line="240" w:before="0" w:after="0"/>
         <w:contextualSpacing/>
-        <w:rPr>
-          <w:rFonts w:ascii="Arial" w:hAnsi="Arial" w:eastAsia="Comic Sans MS" w:cs="Arial"/>
-          <w:sz w:val="20"/>
-        </w:rPr>
+        <w:rPr/>
       </w:pPr>
       <w:r>
         <w:rPr>
           <w:rFonts w:eastAsia="Comic Sans MS" w:cs="Arial" w:ascii="Arial" w:hAnsi="Arial"/>
           <w:sz w:val="20"/>
         </w:rPr>
-        <w:t>Test Plan</w:t>
+        <w:t>Test Plan:</w:t>
+      </w:r>
+    </w:p>
+    <w:p>
+      <w:pPr>
+        <w:pStyle w:val="ListParagraph"/>
+        <w:numPr>
+          <w:ilvl w:val="1"/>
+          <w:numId w:val="1"/>
+        </w:numPr>
+        <w:spacing w:lineRule="auto" w:line="240" w:before="0" w:after="0"/>
+        <w:contextualSpacing/>
+        <w:rPr/>
+      </w:pPr>
+      <w:r>
+        <w:rPr>
+          <w:rFonts w:eastAsia="Comic Sans MS" w:cs="Arial" w:ascii="Arial" w:hAnsi="Arial"/>
+          <w:sz w:val="20"/>
+        </w:rPr>
+        <w:t>Functional Testing</w:t>
+      </w:r>
+    </w:p>
+    <w:p>
+      <w:pPr>
+        <w:pStyle w:val="ListParagraph"/>
+        <w:numPr>
+          <w:ilvl w:val="1"/>
+          <w:numId w:val="1"/>
+        </w:numPr>
+        <w:spacing w:lineRule="auto" w:line="240" w:before="0" w:after="0"/>
+        <w:contextualSpacing/>
+        <w:rPr/>
+      </w:pPr>
+      <w:r>
+        <w:rPr>
+          <w:rFonts w:eastAsia="Comic Sans MS" w:cs="Arial" w:ascii="Arial" w:hAnsi="Arial"/>
+          <w:sz w:val="20"/>
+        </w:rPr>
+        <w:t xml:space="preserve">Play testing survey </w:t>
       </w:r>
     </w:p>
     <w:p>
@@ -6597,6 +6440,35 @@
       <w:rFonts w:cs="OpenSymbol"/>
     </w:rPr>
   </w:style>
+  <w:style w:type="character" w:styleId="ListLabel6">
+    <w:name w:val="ListLabel 6"/>
+    <w:qFormat/>
+    <w:rPr>
+      <w:rFonts w:ascii="Arial" w:hAnsi="Arial" w:cs="Symbol"/>
+      <w:sz w:val="20"/>
+    </w:rPr>
+  </w:style>
+  <w:style w:type="character" w:styleId="ListLabel7">
+    <w:name w:val="ListLabel 7"/>
+    <w:qFormat/>
+    <w:rPr>
+      <w:rFonts w:cs="Courier New"/>
+    </w:rPr>
+  </w:style>
+  <w:style w:type="character" w:styleId="ListLabel8">
+    <w:name w:val="ListLabel 8"/>
+    <w:qFormat/>
+    <w:rPr>
+      <w:rFonts w:cs="Wingdings"/>
+    </w:rPr>
+  </w:style>
+  <w:style w:type="character" w:styleId="ListLabel9">
+    <w:name w:val="ListLabel 9"/>
+    <w:qFormat/>
+    <w:rPr>
+      <w:rFonts w:cs="OpenSymbol"/>
+    </w:rPr>
+  </w:style>
   <w:style w:type="paragraph" w:styleId="Heading">
     <w:name w:val="Heading"/>
     <w:basedOn w:val="Normal"/>

</xml_diff>